<commit_message>
async pull and new word
Signed-off-by: jimmy0819 <45654821+jimmy0819@users.noreply.github.com>
</commit_message>
<xml_diff>
--- a/ShinFung/ShingWord2.docx
+++ b/ShinFung/ShingWord2.docx
@@ -11,6 +11,7 @@
           <w:sz w:val="44"/>
         </w:rPr>
       </w:pPr>
+      <w:proofErr w:type="spellStart"/>
       <w:r>
         <w:rPr>
           <w:rFonts w:ascii="標楷體" w:eastAsia="標楷體" w:hAnsi="標楷體"/>
@@ -18,7 +19,17 @@
           <w:spacing w:val="6"/>
           <w:sz w:val="44"/>
         </w:rPr>
-        <w:t xml:space="preserve">編號 </w:t>
+        <w:t>編號</w:t>
+      </w:r>
+      <w:proofErr w:type="spellEnd"/>
+      <w:r>
+        <w:rPr>
+          <w:rFonts w:ascii="標楷體" w:eastAsia="標楷體" w:hAnsi="標楷體"/>
+          <w:color w:val="525252"/>
+          <w:spacing w:val="6"/>
+          <w:sz w:val="44"/>
+        </w:rPr>
+        <w:t xml:space="preserve"> </w:t>
       </w:r>
       <w:r>
         <w:rPr>
@@ -91,13 +102,23 @@
                                 <w:sz w:val="53"/>
                               </w:rPr>
                             </w:pPr>
+                            <w:proofErr w:type="spellStart"/>
                             <w:r>
                               <w:rPr>
                                 <w:rFonts w:ascii="標楷體" w:eastAsia="標楷體" w:hAnsi="標楷體"/>
                                 <w:color w:val="424242"/>
                                 <w:sz w:val="53"/>
                               </w:rPr>
-                              <w:t xml:space="preserve">民國       </w:t>
+                              <w:t>民國</w:t>
+                            </w:r>
+                            <w:proofErr w:type="spellEnd"/>
+                            <w:r>
+                              <w:rPr>
+                                <w:rFonts w:ascii="標楷體" w:eastAsia="標楷體" w:hAnsi="標楷體"/>
+                                <w:color w:val="424242"/>
+                                <w:sz w:val="53"/>
+                              </w:rPr>
+                              <w:t xml:space="preserve">       </w:t>
                             </w:r>
                             <w:r>
                               <w:rPr>
@@ -160,13 +181,23 @@
                           <w:sz w:val="53"/>
                         </w:rPr>
                       </w:pPr>
+                      <w:proofErr w:type="spellStart"/>
                       <w:r>
                         <w:rPr>
                           <w:rFonts w:ascii="標楷體" w:eastAsia="標楷體" w:hAnsi="標楷體"/>
                           <w:color w:val="424242"/>
                           <w:sz w:val="53"/>
                         </w:rPr>
-                        <w:t xml:space="preserve">民國       </w:t>
+                        <w:t>民國</w:t>
+                      </w:r>
+                      <w:proofErr w:type="spellEnd"/>
+                      <w:r>
+                        <w:rPr>
+                          <w:rFonts w:ascii="標楷體" w:eastAsia="標楷體" w:hAnsi="標楷體"/>
+                          <w:color w:val="424242"/>
+                          <w:sz w:val="53"/>
+                        </w:rPr>
+                        <w:t xml:space="preserve">       </w:t>
                       </w:r>
                       <w:r>
                         <w:rPr>
@@ -393,6 +424,7 @@
                 <w:sz w:val="44"/>
               </w:rPr>
             </w:pPr>
+            <w:proofErr w:type="spellStart"/>
             <w:r>
               <w:rPr>
                 <w:rFonts w:ascii="標楷體" w:eastAsia="標楷體" w:hAnsi="標楷體"/>
@@ -416,6 +448,7 @@
               </w:rPr>
               <w:t>填</w:t>
             </w:r>
+            <w:proofErr w:type="spellEnd"/>
           </w:p>
         </w:tc>
         <w:tc>
@@ -453,6 +486,7 @@
               </w:rPr>
               <w:t>申</w:t>
             </w:r>
+            <w:proofErr w:type="spellStart"/>
             <w:r>
               <w:rPr>
                 <w:rFonts w:ascii="標楷體" w:eastAsia="標楷體" w:hAnsi="標楷體"/>
@@ -461,8 +495,9 @@
                 <w:sz w:val="40"/>
                 <w:szCs w:val="20"/>
               </w:rPr>
-              <w:t>請人：</w:t>
-            </w:r>
+              <w:t>請人</w:t>
+            </w:r>
+            <w:proofErr w:type="spellEnd"/>
             <w:r>
               <w:rPr>
                 <w:rFonts w:ascii="標楷體" w:eastAsia="標楷體" w:hAnsi="標楷體"/>
@@ -470,9 +505,31 @@
                 <w:w w:val="120"/>
                 <w:sz w:val="40"/>
                 <w:szCs w:val="20"/>
-                <w:highlight w:val="yellow"/>
-              </w:rPr>
-              <w:t>[$name</w:t>
+              </w:rPr>
+              <w:t>：</w:t>
+            </w:r>
+            <w:r>
+              <w:rPr>
+                <w:rFonts w:ascii="標楷體" w:eastAsia="標楷體" w:hAnsi="標楷體"/>
+                <w:color w:val="424242"/>
+                <w:w w:val="120"/>
+                <w:sz w:val="40"/>
+                <w:szCs w:val="20"/>
+                <w:highlight w:val="yellow"/>
+              </w:rPr>
+              <w:t>[$</w:t>
+            </w:r>
+            <w:proofErr w:type="spellStart"/>
+            <w:r>
+              <w:rPr>
+                <w:rFonts w:ascii="標楷體" w:eastAsia="標楷體" w:hAnsi="標楷體"/>
+                <w:color w:val="424242"/>
+                <w:w w:val="120"/>
+                <w:sz w:val="40"/>
+                <w:szCs w:val="20"/>
+                <w:highlight w:val="yellow"/>
+              </w:rPr>
+              <w:t>name</w:t>
             </w:r>
             <w:r>
               <w:rPr>
@@ -486,6 +543,7 @@
               </w:rPr>
               <w:t>Apply</w:t>
             </w:r>
+            <w:proofErr w:type="spellEnd"/>
             <w:r>
               <w:rPr>
                 <w:rFonts w:ascii="標楷體" w:eastAsia="標楷體" w:hAnsi="標楷體"/>
@@ -538,25 +596,16 @@
             <w:r>
               <w:rPr>
                 <w:rFonts w:ascii="標楷體" w:eastAsia="標楷體" w:hAnsi="標楷體" w:hint="eastAsia"/>
-                <w:color w:val="525252"/>
-                <w:w w:val="115"/>
-                <w:sz w:val="40"/>
-                <w:szCs w:val="20"/>
-                <w:lang w:eastAsia="zh-TW"/>
-              </w:rPr>
-              <w:t xml:space="preserve">     </w:t>
-            </w:r>
-            <w:r>
-              <w:rPr>
-                <w:rFonts w:ascii="標楷體" w:eastAsia="標楷體" w:hAnsi="標楷體"/>
                 <w:color w:val="333333"/>
                 <w:w w:val="115"/>
                 <w:sz w:val="40"/>
                 <w:szCs w:val="20"/>
-                <w:lang w:eastAsia="zh-TW"/>
-              </w:rPr>
-              <w:t>手機號碼：</w:t>
-            </w:r>
+                <w:highlight w:val="yellow"/>
+                <w:lang w:eastAsia="zh-TW"/>
+              </w:rPr>
+              <w:t>[$</w:t>
+            </w:r>
+            <w:proofErr w:type="spellStart"/>
             <w:r>
               <w:rPr>
                 <w:rFonts w:ascii="標楷體" w:eastAsia="標楷體" w:hAnsi="標楷體" w:hint="eastAsia"/>
@@ -567,7 +616,20 @@
                 <w:highlight w:val="yellow"/>
                 <w:lang w:eastAsia="zh-TW"/>
               </w:rPr>
-              <w:t>[$phoneNum$]</w:t>
+              <w:t>phoneNum</w:t>
+            </w:r>
+            <w:proofErr w:type="spellEnd"/>
+            <w:r>
+              <w:rPr>
+                <w:rFonts w:ascii="標楷體" w:eastAsia="標楷體" w:hAnsi="標楷體" w:hint="eastAsia"/>
+                <w:color w:val="333333"/>
+                <w:w w:val="115"/>
+                <w:sz w:val="40"/>
+                <w:szCs w:val="20"/>
+                <w:highlight w:val="yellow"/>
+                <w:lang w:eastAsia="zh-TW"/>
+              </w:rPr>
+              <w:t>$]</w:t>
             </w:r>
           </w:p>
         </w:tc>
@@ -770,6 +832,7 @@
                 <w:sz w:val="44"/>
               </w:rPr>
             </w:pPr>
+            <w:proofErr w:type="spellStart"/>
             <w:r>
               <w:rPr>
                 <w:rFonts w:ascii="標楷體" w:eastAsia="標楷體" w:hAnsi="標楷體"/>
@@ -779,6 +842,7 @@
               </w:rPr>
               <w:t>生肖</w:t>
             </w:r>
+            <w:proofErr w:type="spellEnd"/>
           </w:p>
         </w:tc>
         <w:tc>
@@ -812,6 +876,7 @@
                 <w:sz w:val="41"/>
               </w:rPr>
             </w:pPr>
+            <w:proofErr w:type="spellStart"/>
             <w:r>
               <w:rPr>
                 <w:rFonts w:ascii="標楷體" w:eastAsia="標楷體" w:hAnsi="標楷體"/>
@@ -831,6 +896,7 @@
               </w:rPr>
               <w:t>齡</w:t>
             </w:r>
+            <w:proofErr w:type="spellEnd"/>
           </w:p>
         </w:tc>
         <w:tc>
@@ -854,6 +920,7 @@
                 <w:sz w:val="44"/>
               </w:rPr>
             </w:pPr>
+            <w:proofErr w:type="spellStart"/>
             <w:r>
               <w:rPr>
                 <w:rFonts w:ascii="標楷體" w:eastAsia="標楷體" w:hAnsi="標楷體"/>
@@ -863,6 +930,7 @@
               </w:rPr>
               <w:t>光明燈</w:t>
             </w:r>
+            <w:proofErr w:type="spellEnd"/>
           </w:p>
         </w:tc>
         <w:tc>
@@ -885,6 +953,7 @@
                 <w:sz w:val="44"/>
               </w:rPr>
             </w:pPr>
+            <w:proofErr w:type="spellStart"/>
             <w:r>
               <w:rPr>
                 <w:rFonts w:ascii="標楷體" w:eastAsia="標楷體" w:hAnsi="標楷體"/>
@@ -904,6 +973,7 @@
               </w:rPr>
               <w:t>歲燈</w:t>
             </w:r>
+            <w:proofErr w:type="spellEnd"/>
           </w:p>
         </w:tc>
         <w:tc>
@@ -1622,7 +1692,7 @@
                 <w:rFonts w:ascii="標楷體" w:eastAsia="標楷體" w:hAnsi="標楷體"/>
                 <w:b/>
                 <w:bCs/>
-                <w:color w:val="707070"/>
+                <w:color w:val="7F7F7F" w:themeColor="text1" w:themeTint="80"/>
                 <w:w w:val="105"/>
                 <w:sz w:val="31"/>
                 <w:szCs w:val="31"/>
@@ -1649,7 +1719,7 @@
                 <w:rFonts w:ascii="標楷體" w:eastAsia="標楷體" w:hAnsi="標楷體"/>
                 <w:b/>
                 <w:bCs/>
-                <w:color w:val="707070"/>
+                <w:color w:val="7F7F7F" w:themeColor="text1" w:themeTint="80"/>
                 <w:spacing w:val="27"/>
                 <w:w w:val="105"/>
                 <w:sz w:val="31"/>
@@ -1657,12 +1727,13 @@
                 <w:lang w:eastAsia="zh-TW"/>
               </w:rPr>
             </w:pPr>
-            <w:r>
-              <w:rPr>
-                <w:rFonts w:ascii="標楷體" w:eastAsia="標楷體" w:hAnsi="標楷體"/>
-                <w:b/>
-                <w:bCs/>
-                <w:color w:val="707070"/>
+            <w:proofErr w:type="spellStart"/>
+            <w:r>
+              <w:rPr>
+                <w:rFonts w:ascii="標楷體" w:eastAsia="標楷體" w:hAnsi="標楷體"/>
+                <w:b/>
+                <w:bCs/>
+                <w:color w:val="7F7F7F" w:themeColor="text1" w:themeTint="80"/>
                 <w:spacing w:val="27"/>
                 <w:w w:val="105"/>
                 <w:sz w:val="31"/>
@@ -1675,13 +1746,14 @@
                 <w:rFonts w:ascii="標楷體" w:eastAsia="標楷體" w:hAnsi="標楷體"/>
                 <w:b/>
                 <w:bCs/>
-                <w:color w:val="525252"/>
+                <w:color w:val="7F7F7F" w:themeColor="text1" w:themeTint="80"/>
                 <w:w w:val="105"/>
                 <w:sz w:val="31"/>
                 <w:szCs w:val="31"/>
               </w:rPr>
               <w:t>門</w:t>
             </w:r>
+            <w:proofErr w:type="spellEnd"/>
           </w:p>
         </w:tc>
         <w:tc>
@@ -1703,22 +1775,25 @@
                 <w:rFonts w:ascii="標楷體" w:eastAsia="標楷體" w:hAnsi="標楷體"/>
                 <w:b/>
                 <w:bCs/>
-                <w:sz w:val="31"/>
-                <w:szCs w:val="31"/>
-              </w:rPr>
-            </w:pPr>
-            <w:r>
-              <w:rPr>
-                <w:rFonts w:ascii="標楷體" w:eastAsia="標楷體" w:hAnsi="標楷體"/>
-                <w:b/>
-                <w:bCs/>
-                <w:color w:val="707070"/>
+                <w:color w:val="7F7F7F" w:themeColor="text1" w:themeTint="80"/>
+                <w:sz w:val="31"/>
+                <w:szCs w:val="31"/>
+              </w:rPr>
+            </w:pPr>
+            <w:proofErr w:type="spellStart"/>
+            <w:r>
+              <w:rPr>
+                <w:rFonts w:ascii="標楷體" w:eastAsia="標楷體" w:hAnsi="標楷體"/>
+                <w:b/>
+                <w:bCs/>
+                <w:color w:val="7F7F7F" w:themeColor="text1" w:themeTint="80"/>
                 <w:w w:val="105"/>
                 <w:sz w:val="31"/>
                 <w:szCs w:val="31"/>
               </w:rPr>
               <w:t>五鬼</w:t>
             </w:r>
+            <w:proofErr w:type="spellEnd"/>
           </w:p>
           <w:p>
             <w:pPr>
@@ -1729,25 +1804,27 @@
                 <w:rFonts w:ascii="標楷體" w:eastAsia="標楷體" w:hAnsi="標楷體"/>
                 <w:b/>
                 <w:bCs/>
-                <w:color w:val="707070"/>
-                <w:w w:val="105"/>
-                <w:sz w:val="31"/>
-                <w:szCs w:val="31"/>
-                <w:lang w:eastAsia="zh-TW"/>
-              </w:rPr>
-            </w:pPr>
-            <w:r>
-              <w:rPr>
-                <w:rFonts w:ascii="標楷體" w:eastAsia="標楷體" w:hAnsi="標楷體"/>
-                <w:b/>
-                <w:bCs/>
-                <w:color w:val="707070"/>
+                <w:color w:val="7F7F7F" w:themeColor="text1" w:themeTint="80"/>
+                <w:w w:val="105"/>
+                <w:sz w:val="31"/>
+                <w:szCs w:val="31"/>
+                <w:lang w:eastAsia="zh-TW"/>
+              </w:rPr>
+            </w:pPr>
+            <w:proofErr w:type="spellStart"/>
+            <w:r>
+              <w:rPr>
+                <w:rFonts w:ascii="標楷體" w:eastAsia="標楷體" w:hAnsi="標楷體"/>
+                <w:b/>
+                <w:bCs/>
+                <w:color w:val="7F7F7F" w:themeColor="text1" w:themeTint="80"/>
                 <w:w w:val="105"/>
                 <w:sz w:val="31"/>
                 <w:szCs w:val="31"/>
               </w:rPr>
               <w:t>官符</w:t>
             </w:r>
+            <w:proofErr w:type="spellEnd"/>
           </w:p>
         </w:tc>
         <w:tc>
@@ -1768,25 +1845,27 @@
                 <w:rFonts w:ascii="標楷體" w:eastAsia="標楷體" w:hAnsi="標楷體"/>
                 <w:b/>
                 <w:bCs/>
-                <w:color w:val="707070"/>
-                <w:w w:val="105"/>
-                <w:sz w:val="31"/>
-                <w:szCs w:val="31"/>
-                <w:lang w:eastAsia="zh-TW"/>
-              </w:rPr>
-            </w:pPr>
-            <w:r>
-              <w:rPr>
-                <w:rFonts w:ascii="標楷體" w:eastAsia="標楷體" w:hAnsi="標楷體"/>
-                <w:b/>
-                <w:bCs/>
-                <w:color w:val="707070"/>
+                <w:color w:val="7F7F7F" w:themeColor="text1" w:themeTint="80"/>
+                <w:w w:val="105"/>
+                <w:sz w:val="31"/>
+                <w:szCs w:val="31"/>
+                <w:lang w:eastAsia="zh-TW"/>
+              </w:rPr>
+            </w:pPr>
+            <w:proofErr w:type="spellStart"/>
+            <w:r>
+              <w:rPr>
+                <w:rFonts w:ascii="標楷體" w:eastAsia="標楷體" w:hAnsi="標楷體"/>
+                <w:b/>
+                <w:bCs/>
+                <w:color w:val="7F7F7F" w:themeColor="text1" w:themeTint="80"/>
                 <w:w w:val="105"/>
                 <w:sz w:val="31"/>
                 <w:szCs w:val="31"/>
               </w:rPr>
               <w:t>死符</w:t>
             </w:r>
+            <w:proofErr w:type="spellEnd"/>
           </w:p>
         </w:tc>
       </w:tr>
@@ -1980,19 +2059,19 @@
                 <w:rFonts w:ascii="標楷體" w:eastAsia="標楷體" w:hAnsi="標楷體"/>
                 <w:b/>
                 <w:bCs/>
-                <w:color w:val="707070"/>
-                <w:w w:val="105"/>
-                <w:sz w:val="31"/>
-                <w:szCs w:val="31"/>
-                <w:lang w:eastAsia="zh-TW"/>
-              </w:rPr>
-            </w:pPr>
-            <w:r>
-              <w:rPr>
-                <w:rFonts w:ascii="標楷體" w:eastAsia="標楷體" w:hAnsi="標楷體"/>
-                <w:b/>
-                <w:bCs/>
-                <w:color w:val="707070"/>
+                <w:color w:val="7F7F7F" w:themeColor="text1" w:themeTint="80"/>
+                <w:w w:val="105"/>
+                <w:sz w:val="31"/>
+                <w:szCs w:val="31"/>
+                <w:lang w:eastAsia="zh-TW"/>
+              </w:rPr>
+            </w:pPr>
+            <w:r>
+              <w:rPr>
+                <w:rFonts w:ascii="標楷體" w:eastAsia="標楷體" w:hAnsi="標楷體"/>
+                <w:b/>
+                <w:bCs/>
+                <w:color w:val="7F7F7F" w:themeColor="text1" w:themeTint="80"/>
                 <w:w w:val="110"/>
                 <w:sz w:val="31"/>
                 <w:szCs w:val="31"/>
@@ -2004,7 +2083,7 @@
                 <w:rFonts w:ascii="標楷體" w:eastAsia="標楷體" w:hAnsi="標楷體" w:hint="eastAsia"/>
                 <w:b/>
                 <w:bCs/>
-                <w:color w:val="707070"/>
+                <w:color w:val="7F7F7F" w:themeColor="text1" w:themeTint="80"/>
                 <w:w w:val="110"/>
                 <w:sz w:val="31"/>
                 <w:szCs w:val="31"/>
@@ -2033,7 +2112,7 @@
                 <w:rFonts w:ascii="標楷體" w:eastAsia="標楷體" w:hAnsi="標楷體"/>
                 <w:b/>
                 <w:bCs/>
-                <w:color w:val="707070"/>
+                <w:color w:val="7F7F7F" w:themeColor="text1" w:themeTint="80"/>
                 <w:spacing w:val="27"/>
                 <w:w w:val="105"/>
                 <w:sz w:val="31"/>
@@ -2041,18 +2120,20 @@
                 <w:lang w:eastAsia="zh-TW"/>
               </w:rPr>
             </w:pPr>
-            <w:r>
-              <w:rPr>
-                <w:rFonts w:ascii="標楷體" w:eastAsia="標楷體" w:hAnsi="標楷體"/>
-                <w:b/>
-                <w:bCs/>
-                <w:color w:val="707070"/>
+            <w:proofErr w:type="spellStart"/>
+            <w:r>
+              <w:rPr>
+                <w:rFonts w:ascii="標楷體" w:eastAsia="標楷體" w:hAnsi="標楷體"/>
+                <w:b/>
+                <w:bCs/>
+                <w:color w:val="7F7F7F" w:themeColor="text1" w:themeTint="80"/>
                 <w:w w:val="105"/>
                 <w:sz w:val="31"/>
                 <w:szCs w:val="31"/>
               </w:rPr>
               <w:t>白虎</w:t>
             </w:r>
+            <w:proofErr w:type="spellEnd"/>
           </w:p>
         </w:tc>
         <w:tc>
@@ -2075,24 +2156,26 @@
                 <w:rFonts w:ascii="標楷體" w:eastAsia="標楷體" w:hAnsi="標楷體"/>
                 <w:b/>
                 <w:bCs/>
-                <w:color w:val="FF0000"/>
-                <w:w w:val="105"/>
-                <w:sz w:val="31"/>
-                <w:szCs w:val="31"/>
-              </w:rPr>
-            </w:pPr>
-            <w:r>
-              <w:rPr>
-                <w:rFonts w:ascii="標楷體" w:eastAsia="標楷體" w:hAnsi="標楷體"/>
-                <w:b/>
-                <w:bCs/>
-                <w:color w:val="FF0000"/>
+                <w:color w:val="7F7F7F" w:themeColor="text1" w:themeTint="80"/>
+                <w:w w:val="105"/>
+                <w:sz w:val="31"/>
+                <w:szCs w:val="31"/>
+              </w:rPr>
+            </w:pPr>
+            <w:proofErr w:type="spellStart"/>
+            <w:r>
+              <w:rPr>
+                <w:rFonts w:ascii="標楷體" w:eastAsia="標楷體" w:hAnsi="標楷體"/>
+                <w:b/>
+                <w:bCs/>
+                <w:color w:val="7F7F7F" w:themeColor="text1" w:themeTint="80"/>
                 <w:w w:val="105"/>
                 <w:sz w:val="31"/>
                 <w:szCs w:val="31"/>
               </w:rPr>
               <w:t>天狗</w:t>
             </w:r>
+            <w:proofErr w:type="spellEnd"/>
           </w:p>
         </w:tc>
         <w:tc>
@@ -2113,25 +2196,27 @@
                 <w:rFonts w:ascii="標楷體" w:eastAsia="標楷體" w:hAnsi="標楷體"/>
                 <w:b/>
                 <w:bCs/>
-                <w:color w:val="707070"/>
-                <w:w w:val="105"/>
-                <w:sz w:val="31"/>
-                <w:szCs w:val="31"/>
-                <w:lang w:eastAsia="zh-TW"/>
-              </w:rPr>
-            </w:pPr>
-            <w:r>
-              <w:rPr>
-                <w:rFonts w:ascii="標楷體" w:eastAsia="標楷體" w:hAnsi="標楷體"/>
-                <w:b/>
-                <w:bCs/>
-                <w:color w:val="707070"/>
+                <w:color w:val="7F7F7F" w:themeColor="text1" w:themeTint="80"/>
+                <w:w w:val="105"/>
+                <w:sz w:val="31"/>
+                <w:szCs w:val="31"/>
+                <w:lang w:eastAsia="zh-TW"/>
+              </w:rPr>
+            </w:pPr>
+            <w:proofErr w:type="spellStart"/>
+            <w:r>
+              <w:rPr>
+                <w:rFonts w:ascii="標楷體" w:eastAsia="標楷體" w:hAnsi="標楷體"/>
+                <w:b/>
+                <w:bCs/>
+                <w:color w:val="7F7F7F" w:themeColor="text1" w:themeTint="80"/>
                 <w:w w:val="105"/>
                 <w:sz w:val="31"/>
                 <w:szCs w:val="31"/>
               </w:rPr>
               <w:t>病符</w:t>
             </w:r>
+            <w:proofErr w:type="spellEnd"/>
           </w:p>
         </w:tc>
       </w:tr>
@@ -2491,6 +2576,7 @@
                 <w:rFonts w:ascii="標楷體" w:eastAsia="標楷體" w:hAnsi="標楷體"/>
                 <w:b/>
                 <w:bCs/>
+                <w:color w:val="7F7F7F" w:themeColor="text1" w:themeTint="80"/>
                 <w:sz w:val="31"/>
                 <w:szCs w:val="31"/>
               </w:rPr>
@@ -2516,16 +2602,18 @@
                 <w:rFonts w:ascii="標楷體" w:eastAsia="標楷體" w:hAnsi="標楷體"/>
                 <w:b/>
                 <w:bCs/>
-                <w:sz w:val="31"/>
-                <w:szCs w:val="31"/>
-              </w:rPr>
-            </w:pPr>
-            <w:r>
-              <w:rPr>
-                <w:rFonts w:ascii="標楷體" w:eastAsia="標楷體" w:hAnsi="標楷體"/>
-                <w:b/>
-                <w:bCs/>
-                <w:color w:val="707070"/>
+                <w:color w:val="7F7F7F" w:themeColor="text1" w:themeTint="80"/>
+                <w:sz w:val="31"/>
+                <w:szCs w:val="31"/>
+              </w:rPr>
+            </w:pPr>
+            <w:proofErr w:type="spellStart"/>
+            <w:r>
+              <w:rPr>
+                <w:rFonts w:ascii="標楷體" w:eastAsia="標楷體" w:hAnsi="標楷體"/>
+                <w:b/>
+                <w:bCs/>
+                <w:color w:val="7F7F7F" w:themeColor="text1" w:themeTint="80"/>
                 <w:spacing w:val="27"/>
                 <w:w w:val="105"/>
                 <w:sz w:val="31"/>
@@ -2538,13 +2626,14 @@
                 <w:rFonts w:ascii="標楷體" w:eastAsia="標楷體" w:hAnsi="標楷體"/>
                 <w:b/>
                 <w:bCs/>
-                <w:color w:val="525252"/>
+                <w:color w:val="7F7F7F" w:themeColor="text1" w:themeTint="80"/>
                 <w:w w:val="105"/>
                 <w:sz w:val="31"/>
                 <w:szCs w:val="31"/>
               </w:rPr>
               <w:t>門</w:t>
             </w:r>
+            <w:proofErr w:type="spellEnd"/>
           </w:p>
         </w:tc>
         <w:tc>
@@ -2566,22 +2655,25 @@
                 <w:rFonts w:ascii="標楷體" w:eastAsia="標楷體" w:hAnsi="標楷體"/>
                 <w:b/>
                 <w:bCs/>
-                <w:sz w:val="31"/>
-                <w:szCs w:val="31"/>
-              </w:rPr>
-            </w:pPr>
-            <w:r>
-              <w:rPr>
-                <w:rFonts w:ascii="標楷體" w:eastAsia="標楷體" w:hAnsi="標楷體"/>
-                <w:b/>
-                <w:bCs/>
-                <w:color w:val="707070"/>
+                <w:color w:val="7F7F7F" w:themeColor="text1" w:themeTint="80"/>
+                <w:sz w:val="31"/>
+                <w:szCs w:val="31"/>
+              </w:rPr>
+            </w:pPr>
+            <w:proofErr w:type="spellStart"/>
+            <w:r>
+              <w:rPr>
+                <w:rFonts w:ascii="標楷體" w:eastAsia="標楷體" w:hAnsi="標楷體"/>
+                <w:b/>
+                <w:bCs/>
+                <w:color w:val="7F7F7F" w:themeColor="text1" w:themeTint="80"/>
                 <w:w w:val="105"/>
                 <w:sz w:val="31"/>
                 <w:szCs w:val="31"/>
               </w:rPr>
               <w:t>五鬼</w:t>
             </w:r>
+            <w:proofErr w:type="spellEnd"/>
           </w:p>
           <w:p>
             <w:pPr>
@@ -2592,22 +2684,25 @@
                 <w:rFonts w:ascii="標楷體" w:eastAsia="標楷體" w:hAnsi="標楷體"/>
                 <w:b/>
                 <w:bCs/>
-                <w:sz w:val="31"/>
-                <w:szCs w:val="31"/>
-              </w:rPr>
-            </w:pPr>
-            <w:r>
-              <w:rPr>
-                <w:rFonts w:ascii="標楷體" w:eastAsia="標楷體" w:hAnsi="標楷體"/>
-                <w:b/>
-                <w:bCs/>
-                <w:color w:val="707070"/>
+                <w:color w:val="7F7F7F" w:themeColor="text1" w:themeTint="80"/>
+                <w:sz w:val="31"/>
+                <w:szCs w:val="31"/>
+              </w:rPr>
+            </w:pPr>
+            <w:proofErr w:type="spellStart"/>
+            <w:r>
+              <w:rPr>
+                <w:rFonts w:ascii="標楷體" w:eastAsia="標楷體" w:hAnsi="標楷體"/>
+                <w:b/>
+                <w:bCs/>
+                <w:color w:val="7F7F7F" w:themeColor="text1" w:themeTint="80"/>
                 <w:w w:val="105"/>
                 <w:sz w:val="31"/>
                 <w:szCs w:val="31"/>
               </w:rPr>
               <w:t>官符</w:t>
             </w:r>
+            <w:proofErr w:type="spellEnd"/>
           </w:p>
         </w:tc>
         <w:tc>
@@ -2628,21 +2723,25 @@
                 <w:rFonts w:ascii="標楷體" w:eastAsia="標楷體" w:hAnsi="標楷體"/>
                 <w:b/>
                 <w:bCs/>
-                <w:sz w:val="31"/>
-                <w:szCs w:val="31"/>
-              </w:rPr>
-            </w:pPr>
-            <w:r>
-              <w:rPr>
-                <w:rFonts w:ascii="標楷體" w:eastAsia="標楷體" w:hAnsi="標楷體"/>
-                <w:b/>
-                <w:bCs/>
+                <w:color w:val="7F7F7F" w:themeColor="text1" w:themeTint="80"/>
+                <w:sz w:val="31"/>
+                <w:szCs w:val="31"/>
+              </w:rPr>
+            </w:pPr>
+            <w:proofErr w:type="spellStart"/>
+            <w:r>
+              <w:rPr>
+                <w:rFonts w:ascii="標楷體" w:eastAsia="標楷體" w:hAnsi="標楷體"/>
+                <w:b/>
+                <w:bCs/>
+                <w:color w:val="7F7F7F" w:themeColor="text1" w:themeTint="80"/>
                 <w:w w:val="105"/>
                 <w:sz w:val="31"/>
                 <w:szCs w:val="31"/>
               </w:rPr>
               <w:t>死符</w:t>
             </w:r>
+            <w:proofErr w:type="spellEnd"/>
           </w:p>
         </w:tc>
       </w:tr>
@@ -2833,17 +2932,17 @@
                 <w:rFonts w:ascii="標楷體" w:eastAsia="標楷體" w:hAnsi="標楷體"/>
                 <w:b/>
                 <w:bCs/>
-                <w:color w:val="FF0000"/>
-                <w:sz w:val="31"/>
-                <w:szCs w:val="31"/>
-              </w:rPr>
-            </w:pPr>
-            <w:r>
-              <w:rPr>
-                <w:rFonts w:ascii="標楷體" w:eastAsia="標楷體" w:hAnsi="標楷體"/>
-                <w:b/>
-                <w:bCs/>
-                <w:color w:val="FF0000"/>
+                <w:color w:val="7F7F7F" w:themeColor="text1" w:themeTint="80"/>
+                <w:sz w:val="31"/>
+                <w:szCs w:val="31"/>
+              </w:rPr>
+            </w:pPr>
+            <w:r>
+              <w:rPr>
+                <w:rFonts w:ascii="標楷體" w:eastAsia="標楷體" w:hAnsi="標楷體"/>
+                <w:b/>
+                <w:bCs/>
+                <w:color w:val="7F7F7F" w:themeColor="text1" w:themeTint="80"/>
                 <w:w w:val="110"/>
                 <w:sz w:val="31"/>
                 <w:szCs w:val="31"/>
@@ -2855,7 +2954,7 @@
                 <w:rFonts w:ascii="標楷體" w:eastAsia="標楷體" w:hAnsi="標楷體" w:hint="eastAsia"/>
                 <w:b/>
                 <w:bCs/>
-                <w:color w:val="FF0000"/>
+                <w:color w:val="7F7F7F" w:themeColor="text1" w:themeTint="80"/>
                 <w:w w:val="110"/>
                 <w:sz w:val="31"/>
                 <w:szCs w:val="31"/>
@@ -2884,22 +2983,25 @@
                 <w:rFonts w:ascii="標楷體" w:eastAsia="標楷體" w:hAnsi="標楷體"/>
                 <w:b/>
                 <w:bCs/>
-                <w:sz w:val="31"/>
-                <w:szCs w:val="31"/>
-              </w:rPr>
-            </w:pPr>
-            <w:r>
-              <w:rPr>
-                <w:rFonts w:ascii="標楷體" w:eastAsia="標楷體" w:hAnsi="標楷體"/>
-                <w:b/>
-                <w:bCs/>
-                <w:color w:val="707070"/>
+                <w:color w:val="7F7F7F" w:themeColor="text1" w:themeTint="80"/>
+                <w:sz w:val="31"/>
+                <w:szCs w:val="31"/>
+              </w:rPr>
+            </w:pPr>
+            <w:proofErr w:type="spellStart"/>
+            <w:r>
+              <w:rPr>
+                <w:rFonts w:ascii="標楷體" w:eastAsia="標楷體" w:hAnsi="標楷體"/>
+                <w:b/>
+                <w:bCs/>
+                <w:color w:val="7F7F7F" w:themeColor="text1" w:themeTint="80"/>
                 <w:w w:val="105"/>
                 <w:sz w:val="31"/>
                 <w:szCs w:val="31"/>
               </w:rPr>
               <w:t>白虎</w:t>
             </w:r>
+            <w:proofErr w:type="spellEnd"/>
           </w:p>
         </w:tc>
         <w:tc>
@@ -2921,34 +3023,25 @@
                 <w:rFonts w:ascii="標楷體" w:eastAsia="標楷體" w:hAnsi="標楷體"/>
                 <w:b/>
                 <w:bCs/>
-                <w:sz w:val="31"/>
-                <w:szCs w:val="31"/>
-              </w:rPr>
-            </w:pPr>
-            <w:r>
-              <w:rPr>
-                <w:rFonts w:ascii="標楷體" w:eastAsia="標楷體" w:hAnsi="標楷體"/>
-                <w:b/>
-                <w:bCs/>
-                <w:color w:val="525252"/>
-                <w:w w:val="105"/>
-                <w:sz w:val="31"/>
-                <w:szCs w:val="31"/>
-              </w:rPr>
-              <w:t>天</w:t>
-            </w:r>
-            <w:r>
-              <w:rPr>
-                <w:rFonts w:ascii="標楷體" w:eastAsia="標楷體" w:hAnsi="標楷體"/>
-                <w:b/>
-                <w:bCs/>
-                <w:color w:val="707070"/>
-                <w:w w:val="105"/>
-                <w:sz w:val="31"/>
-                <w:szCs w:val="31"/>
-              </w:rPr>
-              <w:t>狗</w:t>
-            </w:r>
+                <w:color w:val="7F7F7F" w:themeColor="text1" w:themeTint="80"/>
+                <w:sz w:val="31"/>
+                <w:szCs w:val="31"/>
+              </w:rPr>
+            </w:pPr>
+            <w:proofErr w:type="spellStart"/>
+            <w:r>
+              <w:rPr>
+                <w:rFonts w:ascii="標楷體" w:eastAsia="標楷體" w:hAnsi="標楷體"/>
+                <w:b/>
+                <w:bCs/>
+                <w:color w:val="7F7F7F" w:themeColor="text1" w:themeTint="80"/>
+                <w:w w:val="105"/>
+                <w:sz w:val="31"/>
+                <w:szCs w:val="31"/>
+              </w:rPr>
+              <w:t>天狗</w:t>
+            </w:r>
+            <w:proofErr w:type="spellEnd"/>
           </w:p>
         </w:tc>
         <w:tc>
@@ -2970,22 +3063,25 @@
                 <w:rFonts w:ascii="標楷體" w:eastAsia="標楷體" w:hAnsi="標楷體"/>
                 <w:b/>
                 <w:bCs/>
-                <w:sz w:val="31"/>
-                <w:szCs w:val="31"/>
-              </w:rPr>
-            </w:pPr>
-            <w:r>
-              <w:rPr>
-                <w:rFonts w:ascii="標楷體" w:eastAsia="標楷體" w:hAnsi="標楷體"/>
-                <w:b/>
-                <w:bCs/>
-                <w:color w:val="707070"/>
+                <w:color w:val="7F7F7F" w:themeColor="text1" w:themeTint="80"/>
+                <w:sz w:val="31"/>
+                <w:szCs w:val="31"/>
+              </w:rPr>
+            </w:pPr>
+            <w:proofErr w:type="spellStart"/>
+            <w:r>
+              <w:rPr>
+                <w:rFonts w:ascii="標楷體" w:eastAsia="標楷體" w:hAnsi="標楷體"/>
+                <w:b/>
+                <w:bCs/>
+                <w:color w:val="7F7F7F" w:themeColor="text1" w:themeTint="80"/>
                 <w:w w:val="105"/>
                 <w:sz w:val="31"/>
                 <w:szCs w:val="31"/>
               </w:rPr>
               <w:t>病符</w:t>
             </w:r>
+            <w:proofErr w:type="spellEnd"/>
           </w:p>
         </w:tc>
       </w:tr>
@@ -3342,6 +3438,7 @@
                 <w:rFonts w:ascii="標楷體" w:eastAsia="標楷體" w:hAnsi="標楷體"/>
                 <w:b/>
                 <w:bCs/>
+                <w:color w:val="7F7F7F" w:themeColor="text1" w:themeTint="80"/>
                 <w:sz w:val="31"/>
                 <w:szCs w:val="31"/>
               </w:rPr>
@@ -3367,16 +3464,18 @@
                 <w:rFonts w:ascii="標楷體" w:eastAsia="標楷體" w:hAnsi="標楷體"/>
                 <w:b/>
                 <w:bCs/>
-                <w:sz w:val="31"/>
-                <w:szCs w:val="31"/>
-              </w:rPr>
-            </w:pPr>
-            <w:r>
-              <w:rPr>
-                <w:rFonts w:ascii="標楷體" w:eastAsia="標楷體" w:hAnsi="標楷體"/>
-                <w:b/>
-                <w:bCs/>
-                <w:color w:val="707070"/>
+                <w:color w:val="7F7F7F" w:themeColor="text1" w:themeTint="80"/>
+                <w:sz w:val="31"/>
+                <w:szCs w:val="31"/>
+              </w:rPr>
+            </w:pPr>
+            <w:proofErr w:type="spellStart"/>
+            <w:r>
+              <w:rPr>
+                <w:rFonts w:ascii="標楷體" w:eastAsia="標楷體" w:hAnsi="標楷體"/>
+                <w:b/>
+                <w:bCs/>
+                <w:color w:val="7F7F7F" w:themeColor="text1" w:themeTint="80"/>
                 <w:spacing w:val="27"/>
                 <w:w w:val="105"/>
                 <w:sz w:val="31"/>
@@ -3389,13 +3488,14 @@
                 <w:rFonts w:ascii="標楷體" w:eastAsia="標楷體" w:hAnsi="標楷體"/>
                 <w:b/>
                 <w:bCs/>
-                <w:color w:val="525252"/>
+                <w:color w:val="7F7F7F" w:themeColor="text1" w:themeTint="80"/>
                 <w:w w:val="105"/>
                 <w:sz w:val="31"/>
                 <w:szCs w:val="31"/>
               </w:rPr>
               <w:t>門</w:t>
             </w:r>
+            <w:proofErr w:type="spellEnd"/>
           </w:p>
         </w:tc>
         <w:tc>
@@ -3417,22 +3517,25 @@
                 <w:rFonts w:ascii="標楷體" w:eastAsia="標楷體" w:hAnsi="標楷體"/>
                 <w:b/>
                 <w:bCs/>
-                <w:sz w:val="31"/>
-                <w:szCs w:val="31"/>
-              </w:rPr>
-            </w:pPr>
-            <w:r>
-              <w:rPr>
-                <w:rFonts w:ascii="標楷體" w:eastAsia="標楷體" w:hAnsi="標楷體"/>
-                <w:b/>
-                <w:bCs/>
-                <w:color w:val="707070"/>
+                <w:color w:val="7F7F7F" w:themeColor="text1" w:themeTint="80"/>
+                <w:sz w:val="31"/>
+                <w:szCs w:val="31"/>
+              </w:rPr>
+            </w:pPr>
+            <w:proofErr w:type="spellStart"/>
+            <w:r>
+              <w:rPr>
+                <w:rFonts w:ascii="標楷體" w:eastAsia="標楷體" w:hAnsi="標楷體"/>
+                <w:b/>
+                <w:bCs/>
+                <w:color w:val="7F7F7F" w:themeColor="text1" w:themeTint="80"/>
                 <w:w w:val="105"/>
                 <w:sz w:val="31"/>
                 <w:szCs w:val="31"/>
               </w:rPr>
               <w:t>五鬼</w:t>
             </w:r>
+            <w:proofErr w:type="spellEnd"/>
           </w:p>
           <w:p>
             <w:pPr>
@@ -3443,22 +3546,25 @@
                 <w:rFonts w:ascii="標楷體" w:eastAsia="標楷體" w:hAnsi="標楷體"/>
                 <w:b/>
                 <w:bCs/>
-                <w:sz w:val="31"/>
-                <w:szCs w:val="31"/>
-              </w:rPr>
-            </w:pPr>
-            <w:r>
-              <w:rPr>
-                <w:rFonts w:ascii="標楷體" w:eastAsia="標楷體" w:hAnsi="標楷體"/>
-                <w:b/>
-                <w:bCs/>
-                <w:color w:val="707070"/>
+                <w:color w:val="7F7F7F" w:themeColor="text1" w:themeTint="80"/>
+                <w:sz w:val="31"/>
+                <w:szCs w:val="31"/>
+              </w:rPr>
+            </w:pPr>
+            <w:proofErr w:type="spellStart"/>
+            <w:r>
+              <w:rPr>
+                <w:rFonts w:ascii="標楷體" w:eastAsia="標楷體" w:hAnsi="標楷體"/>
+                <w:b/>
+                <w:bCs/>
+                <w:color w:val="7F7F7F" w:themeColor="text1" w:themeTint="80"/>
                 <w:w w:val="105"/>
                 <w:sz w:val="31"/>
                 <w:szCs w:val="31"/>
               </w:rPr>
               <w:t>官符</w:t>
             </w:r>
+            <w:proofErr w:type="spellEnd"/>
           </w:p>
         </w:tc>
         <w:tc>
@@ -3479,22 +3585,25 @@
                 <w:rFonts w:ascii="標楷體" w:eastAsia="標楷體" w:hAnsi="標楷體"/>
                 <w:b/>
                 <w:bCs/>
-                <w:sz w:val="31"/>
-                <w:szCs w:val="31"/>
-              </w:rPr>
-            </w:pPr>
-            <w:r>
-              <w:rPr>
-                <w:rFonts w:ascii="標楷體" w:eastAsia="標楷體" w:hAnsi="標楷體"/>
-                <w:b/>
-                <w:bCs/>
-                <w:color w:val="707070"/>
+                <w:color w:val="7F7F7F" w:themeColor="text1" w:themeTint="80"/>
+                <w:sz w:val="31"/>
+                <w:szCs w:val="31"/>
+              </w:rPr>
+            </w:pPr>
+            <w:proofErr w:type="spellStart"/>
+            <w:r>
+              <w:rPr>
+                <w:rFonts w:ascii="標楷體" w:eastAsia="標楷體" w:hAnsi="標楷體"/>
+                <w:b/>
+                <w:bCs/>
+                <w:color w:val="7F7F7F" w:themeColor="text1" w:themeTint="80"/>
                 <w:w w:val="105"/>
                 <w:sz w:val="31"/>
                 <w:szCs w:val="31"/>
               </w:rPr>
               <w:t>死符</w:t>
             </w:r>
+            <w:proofErr w:type="spellEnd"/>
           </w:p>
         </w:tc>
       </w:tr>
@@ -3685,16 +3794,17 @@
                 <w:rFonts w:ascii="標楷體" w:eastAsia="標楷體" w:hAnsi="標楷體"/>
                 <w:b/>
                 <w:bCs/>
-                <w:sz w:val="31"/>
-                <w:szCs w:val="31"/>
-              </w:rPr>
-            </w:pPr>
-            <w:r>
-              <w:rPr>
-                <w:rFonts w:ascii="標楷體" w:eastAsia="標楷體" w:hAnsi="標楷體"/>
-                <w:b/>
-                <w:bCs/>
-                <w:color w:val="707070"/>
+                <w:color w:val="7F7F7F" w:themeColor="text1" w:themeTint="80"/>
+                <w:sz w:val="31"/>
+                <w:szCs w:val="31"/>
+              </w:rPr>
+            </w:pPr>
+            <w:r>
+              <w:rPr>
+                <w:rFonts w:ascii="標楷體" w:eastAsia="標楷體" w:hAnsi="標楷體"/>
+                <w:b/>
+                <w:bCs/>
+                <w:color w:val="7F7F7F" w:themeColor="text1" w:themeTint="80"/>
                 <w:w w:val="110"/>
                 <w:sz w:val="31"/>
                 <w:szCs w:val="31"/>
@@ -3706,7 +3816,7 @@
                 <w:rFonts w:ascii="標楷體" w:eastAsia="標楷體" w:hAnsi="標楷體" w:hint="eastAsia"/>
                 <w:b/>
                 <w:bCs/>
-                <w:color w:val="707070"/>
+                <w:color w:val="7F7F7F" w:themeColor="text1" w:themeTint="80"/>
                 <w:w w:val="110"/>
                 <w:sz w:val="31"/>
                 <w:szCs w:val="31"/>
@@ -3735,22 +3845,25 @@
                 <w:rFonts w:ascii="標楷體" w:eastAsia="標楷體" w:hAnsi="標楷體"/>
                 <w:b/>
                 <w:bCs/>
-                <w:sz w:val="31"/>
-                <w:szCs w:val="31"/>
-              </w:rPr>
-            </w:pPr>
-            <w:r>
-              <w:rPr>
-                <w:rFonts w:ascii="標楷體" w:eastAsia="標楷體" w:hAnsi="標楷體"/>
-                <w:b/>
-                <w:bCs/>
-                <w:color w:val="707070"/>
+                <w:color w:val="7F7F7F" w:themeColor="text1" w:themeTint="80"/>
+                <w:sz w:val="31"/>
+                <w:szCs w:val="31"/>
+              </w:rPr>
+            </w:pPr>
+            <w:proofErr w:type="spellStart"/>
+            <w:r>
+              <w:rPr>
+                <w:rFonts w:ascii="標楷體" w:eastAsia="標楷體" w:hAnsi="標楷體"/>
+                <w:b/>
+                <w:bCs/>
+                <w:color w:val="7F7F7F" w:themeColor="text1" w:themeTint="80"/>
                 <w:w w:val="105"/>
                 <w:sz w:val="31"/>
                 <w:szCs w:val="31"/>
               </w:rPr>
               <w:t>白虎</w:t>
             </w:r>
+            <w:proofErr w:type="spellEnd"/>
           </w:p>
         </w:tc>
         <w:tc>
@@ -3772,21 +3885,25 @@
                 <w:rFonts w:ascii="標楷體" w:eastAsia="標楷體" w:hAnsi="標楷體"/>
                 <w:b/>
                 <w:bCs/>
-                <w:sz w:val="31"/>
-                <w:szCs w:val="31"/>
-              </w:rPr>
-            </w:pPr>
-            <w:r>
-              <w:rPr>
-                <w:rFonts w:ascii="標楷體" w:eastAsia="標楷體" w:hAnsi="標楷體"/>
-                <w:b/>
-                <w:bCs/>
+                <w:color w:val="7F7F7F" w:themeColor="text1" w:themeTint="80"/>
+                <w:sz w:val="31"/>
+                <w:szCs w:val="31"/>
+              </w:rPr>
+            </w:pPr>
+            <w:proofErr w:type="spellStart"/>
+            <w:r>
+              <w:rPr>
+                <w:rFonts w:ascii="標楷體" w:eastAsia="標楷體" w:hAnsi="標楷體"/>
+                <w:b/>
+                <w:bCs/>
+                <w:color w:val="7F7F7F" w:themeColor="text1" w:themeTint="80"/>
                 <w:w w:val="105"/>
                 <w:sz w:val="31"/>
                 <w:szCs w:val="31"/>
               </w:rPr>
               <w:t>天狗</w:t>
             </w:r>
+            <w:proofErr w:type="spellEnd"/>
           </w:p>
         </w:tc>
         <w:tc>
@@ -3808,23 +3925,25 @@
                 <w:rFonts w:ascii="標楷體" w:eastAsia="標楷體" w:hAnsi="標楷體"/>
                 <w:b/>
                 <w:bCs/>
-                <w:color w:val="FF0000"/>
-                <w:sz w:val="31"/>
-                <w:szCs w:val="31"/>
-              </w:rPr>
-            </w:pPr>
-            <w:r>
-              <w:rPr>
-                <w:rFonts w:ascii="標楷體" w:eastAsia="標楷體" w:hAnsi="標楷體"/>
-                <w:b/>
-                <w:bCs/>
-                <w:color w:val="FF0000"/>
+                <w:color w:val="7F7F7F" w:themeColor="text1" w:themeTint="80"/>
+                <w:sz w:val="31"/>
+                <w:szCs w:val="31"/>
+              </w:rPr>
+            </w:pPr>
+            <w:proofErr w:type="spellStart"/>
+            <w:r>
+              <w:rPr>
+                <w:rFonts w:ascii="標楷體" w:eastAsia="標楷體" w:hAnsi="標楷體"/>
+                <w:b/>
+                <w:bCs/>
+                <w:color w:val="7F7F7F" w:themeColor="text1" w:themeTint="80"/>
                 <w:w w:val="105"/>
                 <w:sz w:val="31"/>
                 <w:szCs w:val="31"/>
               </w:rPr>
               <w:t>病符</w:t>
             </w:r>
+            <w:proofErr w:type="spellEnd"/>
           </w:p>
         </w:tc>
       </w:tr>
@@ -4182,6 +4301,7 @@
                 <w:rFonts w:ascii="標楷體" w:eastAsia="標楷體" w:hAnsi="標楷體"/>
                 <w:b/>
                 <w:bCs/>
+                <w:color w:val="7F7F7F" w:themeColor="text1" w:themeTint="80"/>
                 <w:sz w:val="31"/>
                 <w:szCs w:val="31"/>
               </w:rPr>
@@ -4207,16 +4327,18 @@
                 <w:rFonts w:ascii="標楷體" w:eastAsia="標楷體" w:hAnsi="標楷體"/>
                 <w:b/>
                 <w:bCs/>
-                <w:sz w:val="31"/>
-                <w:szCs w:val="31"/>
-              </w:rPr>
-            </w:pPr>
-            <w:r>
-              <w:rPr>
-                <w:rFonts w:ascii="標楷體" w:eastAsia="標楷體" w:hAnsi="標楷體"/>
-                <w:b/>
-                <w:bCs/>
-                <w:color w:val="707070"/>
+                <w:color w:val="7F7F7F" w:themeColor="text1" w:themeTint="80"/>
+                <w:sz w:val="31"/>
+                <w:szCs w:val="31"/>
+              </w:rPr>
+            </w:pPr>
+            <w:proofErr w:type="spellStart"/>
+            <w:r>
+              <w:rPr>
+                <w:rFonts w:ascii="標楷體" w:eastAsia="標楷體" w:hAnsi="標楷體"/>
+                <w:b/>
+                <w:bCs/>
+                <w:color w:val="7F7F7F" w:themeColor="text1" w:themeTint="80"/>
                 <w:spacing w:val="27"/>
                 <w:w w:val="105"/>
                 <w:sz w:val="31"/>
@@ -4229,13 +4351,14 @@
                 <w:rFonts w:ascii="標楷體" w:eastAsia="標楷體" w:hAnsi="標楷體"/>
                 <w:b/>
                 <w:bCs/>
-                <w:color w:val="525252"/>
+                <w:color w:val="7F7F7F" w:themeColor="text1" w:themeTint="80"/>
                 <w:w w:val="105"/>
                 <w:sz w:val="31"/>
                 <w:szCs w:val="31"/>
               </w:rPr>
               <w:t>門</w:t>
             </w:r>
+            <w:proofErr w:type="spellEnd"/>
           </w:p>
         </w:tc>
         <w:tc>
@@ -4257,22 +4380,25 @@
                 <w:rFonts w:ascii="標楷體" w:eastAsia="標楷體" w:hAnsi="標楷體"/>
                 <w:b/>
                 <w:bCs/>
-                <w:sz w:val="31"/>
-                <w:szCs w:val="31"/>
-              </w:rPr>
-            </w:pPr>
-            <w:r>
-              <w:rPr>
-                <w:rFonts w:ascii="標楷體" w:eastAsia="標楷體" w:hAnsi="標楷體"/>
-                <w:b/>
-                <w:bCs/>
-                <w:color w:val="707070"/>
+                <w:color w:val="7F7F7F" w:themeColor="text1" w:themeTint="80"/>
+                <w:sz w:val="31"/>
+                <w:szCs w:val="31"/>
+              </w:rPr>
+            </w:pPr>
+            <w:proofErr w:type="spellStart"/>
+            <w:r>
+              <w:rPr>
+                <w:rFonts w:ascii="標楷體" w:eastAsia="標楷體" w:hAnsi="標楷體"/>
+                <w:b/>
+                <w:bCs/>
+                <w:color w:val="7F7F7F" w:themeColor="text1" w:themeTint="80"/>
                 <w:w w:val="105"/>
                 <w:sz w:val="31"/>
                 <w:szCs w:val="31"/>
               </w:rPr>
               <w:t>五鬼</w:t>
             </w:r>
+            <w:proofErr w:type="spellEnd"/>
           </w:p>
           <w:p>
             <w:pPr>
@@ -4283,22 +4409,25 @@
                 <w:rFonts w:ascii="標楷體" w:eastAsia="標楷體" w:hAnsi="標楷體"/>
                 <w:b/>
                 <w:bCs/>
-                <w:sz w:val="31"/>
-                <w:szCs w:val="31"/>
-              </w:rPr>
-            </w:pPr>
-            <w:r>
-              <w:rPr>
-                <w:rFonts w:ascii="標楷體" w:eastAsia="標楷體" w:hAnsi="標楷體"/>
-                <w:b/>
-                <w:bCs/>
-                <w:color w:val="707070"/>
+                <w:color w:val="7F7F7F" w:themeColor="text1" w:themeTint="80"/>
+                <w:sz w:val="31"/>
+                <w:szCs w:val="31"/>
+              </w:rPr>
+            </w:pPr>
+            <w:proofErr w:type="spellStart"/>
+            <w:r>
+              <w:rPr>
+                <w:rFonts w:ascii="標楷體" w:eastAsia="標楷體" w:hAnsi="標楷體"/>
+                <w:b/>
+                <w:bCs/>
+                <w:color w:val="7F7F7F" w:themeColor="text1" w:themeTint="80"/>
                 <w:w w:val="105"/>
                 <w:sz w:val="31"/>
                 <w:szCs w:val="31"/>
               </w:rPr>
               <w:t>官符</w:t>
             </w:r>
+            <w:proofErr w:type="spellEnd"/>
           </w:p>
         </w:tc>
         <w:tc>
@@ -4320,22 +4449,25 @@
                 <w:rFonts w:ascii="標楷體" w:eastAsia="標楷體" w:hAnsi="標楷體"/>
                 <w:b/>
                 <w:bCs/>
-                <w:sz w:val="31"/>
-                <w:szCs w:val="31"/>
-              </w:rPr>
-            </w:pPr>
-            <w:r>
-              <w:rPr>
-                <w:rFonts w:ascii="標楷體" w:eastAsia="標楷體" w:hAnsi="標楷體"/>
-                <w:b/>
-                <w:bCs/>
-                <w:color w:val="707070"/>
+                <w:color w:val="7F7F7F" w:themeColor="text1" w:themeTint="80"/>
+                <w:sz w:val="31"/>
+                <w:szCs w:val="31"/>
+              </w:rPr>
+            </w:pPr>
+            <w:proofErr w:type="spellStart"/>
+            <w:r>
+              <w:rPr>
+                <w:rFonts w:ascii="標楷體" w:eastAsia="標楷體" w:hAnsi="標楷體"/>
+                <w:b/>
+                <w:bCs/>
+                <w:color w:val="7F7F7F" w:themeColor="text1" w:themeTint="80"/>
                 <w:w w:val="105"/>
                 <w:sz w:val="31"/>
                 <w:szCs w:val="31"/>
               </w:rPr>
               <w:t>死符</w:t>
             </w:r>
+            <w:proofErr w:type="spellEnd"/>
           </w:p>
         </w:tc>
       </w:tr>
@@ -4526,16 +4658,17 @@
                 <w:rFonts w:ascii="標楷體" w:eastAsia="標楷體" w:hAnsi="標楷體"/>
                 <w:b/>
                 <w:bCs/>
-                <w:sz w:val="31"/>
-                <w:szCs w:val="31"/>
-              </w:rPr>
-            </w:pPr>
-            <w:r>
-              <w:rPr>
-                <w:rFonts w:ascii="標楷體" w:eastAsia="標楷體" w:hAnsi="標楷體"/>
-                <w:b/>
-                <w:bCs/>
-                <w:color w:val="707070"/>
+                <w:color w:val="7F7F7F" w:themeColor="text1" w:themeTint="80"/>
+                <w:sz w:val="31"/>
+                <w:szCs w:val="31"/>
+              </w:rPr>
+            </w:pPr>
+            <w:r>
+              <w:rPr>
+                <w:rFonts w:ascii="標楷體" w:eastAsia="標楷體" w:hAnsi="標楷體"/>
+                <w:b/>
+                <w:bCs/>
+                <w:color w:val="7F7F7F" w:themeColor="text1" w:themeTint="80"/>
                 <w:w w:val="110"/>
                 <w:sz w:val="31"/>
                 <w:szCs w:val="31"/>
@@ -4547,7 +4680,7 @@
                 <w:rFonts w:ascii="標楷體" w:eastAsia="標楷體" w:hAnsi="標楷體" w:hint="eastAsia"/>
                 <w:b/>
                 <w:bCs/>
-                <w:color w:val="707070"/>
+                <w:color w:val="7F7F7F" w:themeColor="text1" w:themeTint="80"/>
                 <w:w w:val="110"/>
                 <w:sz w:val="31"/>
                 <w:szCs w:val="31"/>
@@ -4576,22 +4709,25 @@
                 <w:rFonts w:ascii="標楷體" w:eastAsia="標楷體" w:hAnsi="標楷體"/>
                 <w:b/>
                 <w:bCs/>
-                <w:sz w:val="31"/>
-                <w:szCs w:val="31"/>
-              </w:rPr>
-            </w:pPr>
-            <w:r>
-              <w:rPr>
-                <w:rFonts w:ascii="標楷體" w:eastAsia="標楷體" w:hAnsi="標楷體"/>
-                <w:b/>
-                <w:bCs/>
-                <w:color w:val="707070"/>
+                <w:color w:val="7F7F7F" w:themeColor="text1" w:themeTint="80"/>
+                <w:sz w:val="31"/>
+                <w:szCs w:val="31"/>
+              </w:rPr>
+            </w:pPr>
+            <w:proofErr w:type="spellStart"/>
+            <w:r>
+              <w:rPr>
+                <w:rFonts w:ascii="標楷體" w:eastAsia="標楷體" w:hAnsi="標楷體"/>
+                <w:b/>
+                <w:bCs/>
+                <w:color w:val="7F7F7F" w:themeColor="text1" w:themeTint="80"/>
                 <w:w w:val="105"/>
                 <w:sz w:val="31"/>
                 <w:szCs w:val="31"/>
               </w:rPr>
               <w:t>白虎</w:t>
             </w:r>
+            <w:proofErr w:type="spellEnd"/>
           </w:p>
         </w:tc>
         <w:tc>
@@ -4613,21 +4749,25 @@
                 <w:rFonts w:ascii="標楷體" w:eastAsia="標楷體" w:hAnsi="標楷體"/>
                 <w:b/>
                 <w:bCs/>
-                <w:sz w:val="31"/>
-                <w:szCs w:val="31"/>
-              </w:rPr>
-            </w:pPr>
-            <w:r>
-              <w:rPr>
-                <w:rFonts w:ascii="標楷體" w:eastAsia="標楷體" w:hAnsi="標楷體"/>
-                <w:b/>
-                <w:bCs/>
+                <w:color w:val="7F7F7F" w:themeColor="text1" w:themeTint="80"/>
+                <w:sz w:val="31"/>
+                <w:szCs w:val="31"/>
+              </w:rPr>
+            </w:pPr>
+            <w:proofErr w:type="spellStart"/>
+            <w:r>
+              <w:rPr>
+                <w:rFonts w:ascii="標楷體" w:eastAsia="標楷體" w:hAnsi="標楷體"/>
+                <w:b/>
+                <w:bCs/>
+                <w:color w:val="7F7F7F" w:themeColor="text1" w:themeTint="80"/>
                 <w:w w:val="105"/>
                 <w:sz w:val="31"/>
                 <w:szCs w:val="31"/>
               </w:rPr>
               <w:t>天狗</w:t>
             </w:r>
+            <w:proofErr w:type="spellEnd"/>
           </w:p>
         </w:tc>
         <w:tc>
@@ -4648,23 +4788,25 @@
                 <w:rFonts w:ascii="標楷體" w:eastAsia="標楷體" w:hAnsi="標楷體"/>
                 <w:b/>
                 <w:bCs/>
-                <w:color w:val="FF0000"/>
-                <w:sz w:val="31"/>
-                <w:szCs w:val="31"/>
-              </w:rPr>
-            </w:pPr>
-            <w:r>
-              <w:rPr>
-                <w:rFonts w:ascii="標楷體" w:eastAsia="標楷體" w:hAnsi="標楷體"/>
-                <w:b/>
-                <w:bCs/>
-                <w:color w:val="FF0000"/>
+                <w:color w:val="7F7F7F" w:themeColor="text1" w:themeTint="80"/>
+                <w:sz w:val="31"/>
+                <w:szCs w:val="31"/>
+              </w:rPr>
+            </w:pPr>
+            <w:proofErr w:type="spellStart"/>
+            <w:r>
+              <w:rPr>
+                <w:rFonts w:ascii="標楷體" w:eastAsia="標楷體" w:hAnsi="標楷體"/>
+                <w:b/>
+                <w:bCs/>
+                <w:color w:val="7F7F7F" w:themeColor="text1" w:themeTint="80"/>
                 <w:w w:val="105"/>
                 <w:sz w:val="31"/>
                 <w:szCs w:val="31"/>
               </w:rPr>
               <w:t>病符</w:t>
             </w:r>
+            <w:proofErr w:type="spellEnd"/>
           </w:p>
         </w:tc>
       </w:tr>
@@ -5016,6 +5158,7 @@
                 <w:rFonts w:ascii="標楷體" w:eastAsia="標楷體" w:hAnsi="標楷體"/>
                 <w:b/>
                 <w:bCs/>
+                <w:color w:val="7F7F7F" w:themeColor="text1" w:themeTint="80"/>
                 <w:sz w:val="31"/>
                 <w:szCs w:val="31"/>
               </w:rPr>
@@ -5041,16 +5184,18 @@
                 <w:rFonts w:ascii="標楷體" w:eastAsia="標楷體" w:hAnsi="標楷體"/>
                 <w:b/>
                 <w:bCs/>
-                <w:sz w:val="31"/>
-                <w:szCs w:val="31"/>
-              </w:rPr>
-            </w:pPr>
-            <w:r>
-              <w:rPr>
-                <w:rFonts w:ascii="標楷體" w:eastAsia="標楷體" w:hAnsi="標楷體"/>
-                <w:b/>
-                <w:bCs/>
-                <w:color w:val="707070"/>
+                <w:color w:val="7F7F7F" w:themeColor="text1" w:themeTint="80"/>
+                <w:sz w:val="31"/>
+                <w:szCs w:val="31"/>
+              </w:rPr>
+            </w:pPr>
+            <w:proofErr w:type="spellStart"/>
+            <w:r>
+              <w:rPr>
+                <w:rFonts w:ascii="標楷體" w:eastAsia="標楷體" w:hAnsi="標楷體"/>
+                <w:b/>
+                <w:bCs/>
+                <w:color w:val="7F7F7F" w:themeColor="text1" w:themeTint="80"/>
                 <w:spacing w:val="27"/>
                 <w:w w:val="105"/>
                 <w:sz w:val="31"/>
@@ -5063,13 +5208,14 @@
                 <w:rFonts w:ascii="標楷體" w:eastAsia="標楷體" w:hAnsi="標楷體"/>
                 <w:b/>
                 <w:bCs/>
-                <w:color w:val="525252"/>
+                <w:color w:val="7F7F7F" w:themeColor="text1" w:themeTint="80"/>
                 <w:w w:val="105"/>
                 <w:sz w:val="31"/>
                 <w:szCs w:val="31"/>
               </w:rPr>
               <w:t>門</w:t>
             </w:r>
+            <w:proofErr w:type="spellEnd"/>
           </w:p>
         </w:tc>
         <w:tc>
@@ -5091,22 +5237,25 @@
                 <w:rFonts w:ascii="標楷體" w:eastAsia="標楷體" w:hAnsi="標楷體"/>
                 <w:b/>
                 <w:bCs/>
-                <w:sz w:val="31"/>
-                <w:szCs w:val="31"/>
-              </w:rPr>
-            </w:pPr>
-            <w:r>
-              <w:rPr>
-                <w:rFonts w:ascii="標楷體" w:eastAsia="標楷體" w:hAnsi="標楷體"/>
-                <w:b/>
-                <w:bCs/>
-                <w:color w:val="707070"/>
+                <w:color w:val="7F7F7F" w:themeColor="text1" w:themeTint="80"/>
+                <w:sz w:val="31"/>
+                <w:szCs w:val="31"/>
+              </w:rPr>
+            </w:pPr>
+            <w:proofErr w:type="spellStart"/>
+            <w:r>
+              <w:rPr>
+                <w:rFonts w:ascii="標楷體" w:eastAsia="標楷體" w:hAnsi="標楷體"/>
+                <w:b/>
+                <w:bCs/>
+                <w:color w:val="7F7F7F" w:themeColor="text1" w:themeTint="80"/>
                 <w:w w:val="105"/>
                 <w:sz w:val="31"/>
                 <w:szCs w:val="31"/>
               </w:rPr>
               <w:t>五鬼</w:t>
             </w:r>
+            <w:proofErr w:type="spellEnd"/>
           </w:p>
           <w:p>
             <w:pPr>
@@ -5117,22 +5266,25 @@
                 <w:rFonts w:ascii="標楷體" w:eastAsia="標楷體" w:hAnsi="標楷體"/>
                 <w:b/>
                 <w:bCs/>
-                <w:sz w:val="31"/>
-                <w:szCs w:val="31"/>
-              </w:rPr>
-            </w:pPr>
-            <w:r>
-              <w:rPr>
-                <w:rFonts w:ascii="標楷體" w:eastAsia="標楷體" w:hAnsi="標楷體"/>
-                <w:b/>
-                <w:bCs/>
-                <w:color w:val="707070"/>
+                <w:color w:val="7F7F7F" w:themeColor="text1" w:themeTint="80"/>
+                <w:sz w:val="31"/>
+                <w:szCs w:val="31"/>
+              </w:rPr>
+            </w:pPr>
+            <w:proofErr w:type="spellStart"/>
+            <w:r>
+              <w:rPr>
+                <w:rFonts w:ascii="標楷體" w:eastAsia="標楷體" w:hAnsi="標楷體"/>
+                <w:b/>
+                <w:bCs/>
+                <w:color w:val="7F7F7F" w:themeColor="text1" w:themeTint="80"/>
                 <w:w w:val="105"/>
                 <w:sz w:val="31"/>
                 <w:szCs w:val="31"/>
               </w:rPr>
               <w:t>官符</w:t>
             </w:r>
+            <w:proofErr w:type="spellEnd"/>
           </w:p>
         </w:tc>
         <w:tc>
@@ -5154,22 +5306,25 @@
                 <w:rFonts w:ascii="標楷體" w:eastAsia="標楷體" w:hAnsi="標楷體"/>
                 <w:b/>
                 <w:bCs/>
-                <w:sz w:val="31"/>
-                <w:szCs w:val="31"/>
-              </w:rPr>
-            </w:pPr>
-            <w:r>
-              <w:rPr>
-                <w:rFonts w:ascii="標楷體" w:eastAsia="標楷體" w:hAnsi="標楷體"/>
-                <w:b/>
-                <w:bCs/>
-                <w:color w:val="707070"/>
+                <w:color w:val="7F7F7F" w:themeColor="text1" w:themeTint="80"/>
+                <w:sz w:val="31"/>
+                <w:szCs w:val="31"/>
+              </w:rPr>
+            </w:pPr>
+            <w:proofErr w:type="spellStart"/>
+            <w:r>
+              <w:rPr>
+                <w:rFonts w:ascii="標楷體" w:eastAsia="標楷體" w:hAnsi="標楷體"/>
+                <w:b/>
+                <w:bCs/>
+                <w:color w:val="7F7F7F" w:themeColor="text1" w:themeTint="80"/>
                 <w:w w:val="105"/>
                 <w:sz w:val="31"/>
                 <w:szCs w:val="31"/>
               </w:rPr>
               <w:t>死符</w:t>
             </w:r>
+            <w:proofErr w:type="spellEnd"/>
           </w:p>
         </w:tc>
       </w:tr>
@@ -5359,15 +5514,17 @@
                 <w:rFonts w:ascii="標楷體" w:eastAsia="標楷體" w:hAnsi="標楷體"/>
                 <w:b/>
                 <w:bCs/>
-                <w:sz w:val="31"/>
-                <w:szCs w:val="31"/>
-              </w:rPr>
-            </w:pPr>
-            <w:r>
-              <w:rPr>
-                <w:rFonts w:ascii="標楷體" w:eastAsia="標楷體" w:hAnsi="標楷體"/>
-                <w:b/>
-                <w:bCs/>
+                <w:color w:val="7F7F7F" w:themeColor="text1" w:themeTint="80"/>
+                <w:sz w:val="31"/>
+                <w:szCs w:val="31"/>
+              </w:rPr>
+            </w:pPr>
+            <w:r>
+              <w:rPr>
+                <w:rFonts w:ascii="標楷體" w:eastAsia="標楷體" w:hAnsi="標楷體"/>
+                <w:b/>
+                <w:bCs/>
+                <w:color w:val="7F7F7F" w:themeColor="text1" w:themeTint="80"/>
                 <w:w w:val="110"/>
                 <w:sz w:val="31"/>
                 <w:szCs w:val="31"/>
@@ -5379,6 +5536,7 @@
                 <w:rFonts w:ascii="標楷體" w:eastAsia="標楷體" w:hAnsi="標楷體" w:hint="eastAsia"/>
                 <w:b/>
                 <w:bCs/>
+                <w:color w:val="7F7F7F" w:themeColor="text1" w:themeTint="80"/>
                 <w:w w:val="110"/>
                 <w:sz w:val="31"/>
                 <w:szCs w:val="31"/>
@@ -5407,22 +5565,25 @@
                 <w:rFonts w:ascii="標楷體" w:eastAsia="標楷體" w:hAnsi="標楷體"/>
                 <w:b/>
                 <w:bCs/>
-                <w:sz w:val="31"/>
-                <w:szCs w:val="31"/>
-              </w:rPr>
-            </w:pPr>
-            <w:r>
-              <w:rPr>
-                <w:rFonts w:ascii="標楷體" w:eastAsia="標楷體" w:hAnsi="標楷體"/>
-                <w:b/>
-                <w:bCs/>
-                <w:color w:val="707070"/>
+                <w:color w:val="7F7F7F" w:themeColor="text1" w:themeTint="80"/>
+                <w:sz w:val="31"/>
+                <w:szCs w:val="31"/>
+              </w:rPr>
+            </w:pPr>
+            <w:proofErr w:type="spellStart"/>
+            <w:r>
+              <w:rPr>
+                <w:rFonts w:ascii="標楷體" w:eastAsia="標楷體" w:hAnsi="標楷體"/>
+                <w:b/>
+                <w:bCs/>
+                <w:color w:val="7F7F7F" w:themeColor="text1" w:themeTint="80"/>
                 <w:w w:val="105"/>
                 <w:sz w:val="31"/>
                 <w:szCs w:val="31"/>
               </w:rPr>
               <w:t>白虎</w:t>
             </w:r>
+            <w:proofErr w:type="spellEnd"/>
           </w:p>
         </w:tc>
         <w:tc>
@@ -5445,36 +5606,26 @@
                 <w:rFonts w:ascii="標楷體" w:eastAsia="標楷體" w:hAnsi="標楷體"/>
                 <w:b/>
                 <w:bCs/>
-                <w:color w:val="707070"/>
-                <w:w w:val="105"/>
-                <w:sz w:val="31"/>
-                <w:szCs w:val="31"/>
-              </w:rPr>
-            </w:pPr>
-            <w:r>
-              <w:rPr>
-                <w:rFonts w:ascii="標楷體" w:eastAsia="標楷體" w:hAnsi="標楷體"/>
-                <w:b/>
-                <w:bCs/>
-                <w:color w:val="525252"/>
-                <w:w w:val="105"/>
-                <w:sz w:val="31"/>
-                <w:szCs w:val="31"/>
-              </w:rPr>
-              <w:t>天</w:t>
-            </w:r>
-            <w:r>
-              <w:rPr>
-                <w:rFonts w:ascii="標楷體" w:eastAsia="標楷體" w:hAnsi="標楷體"/>
-                <w:b/>
-                <w:bCs/>
-                <w:color w:val="707070"/>
-                <w:w w:val="105"/>
-                <w:sz w:val="31"/>
-                <w:szCs w:val="31"/>
-              </w:rPr>
-              <w:t>狗</w:t>
-            </w:r>
+                <w:color w:val="7F7F7F" w:themeColor="text1" w:themeTint="80"/>
+                <w:w w:val="105"/>
+                <w:sz w:val="31"/>
+                <w:szCs w:val="31"/>
+              </w:rPr>
+            </w:pPr>
+            <w:proofErr w:type="spellStart"/>
+            <w:r>
+              <w:rPr>
+                <w:rFonts w:ascii="標楷體" w:eastAsia="標楷體" w:hAnsi="標楷體"/>
+                <w:b/>
+                <w:bCs/>
+                <w:color w:val="7F7F7F" w:themeColor="text1" w:themeTint="80"/>
+                <w:w w:val="105"/>
+                <w:sz w:val="31"/>
+                <w:szCs w:val="31"/>
+              </w:rPr>
+              <w:t>天狗</w:t>
+            </w:r>
+            <w:proofErr w:type="spellEnd"/>
           </w:p>
         </w:tc>
         <w:tc>
@@ -5496,22 +5647,25 @@
                 <w:rFonts w:ascii="標楷體" w:eastAsia="標楷體" w:hAnsi="標楷體"/>
                 <w:b/>
                 <w:bCs/>
-                <w:sz w:val="31"/>
-                <w:szCs w:val="31"/>
-              </w:rPr>
-            </w:pPr>
-            <w:r>
-              <w:rPr>
-                <w:rFonts w:ascii="標楷體" w:eastAsia="標楷體" w:hAnsi="標楷體"/>
-                <w:b/>
-                <w:bCs/>
-                <w:color w:val="707070"/>
+                <w:color w:val="7F7F7F" w:themeColor="text1" w:themeTint="80"/>
+                <w:sz w:val="31"/>
+                <w:szCs w:val="31"/>
+              </w:rPr>
+            </w:pPr>
+            <w:proofErr w:type="spellStart"/>
+            <w:r>
+              <w:rPr>
+                <w:rFonts w:ascii="標楷體" w:eastAsia="標楷體" w:hAnsi="標楷體"/>
+                <w:b/>
+                <w:bCs/>
+                <w:color w:val="7F7F7F" w:themeColor="text1" w:themeTint="80"/>
                 <w:w w:val="105"/>
                 <w:sz w:val="31"/>
                 <w:szCs w:val="31"/>
               </w:rPr>
               <w:t>病符</w:t>
             </w:r>
+            <w:proofErr w:type="spellEnd"/>
           </w:p>
         </w:tc>
       </w:tr>
@@ -5870,6 +6024,7 @@
                 <w:rFonts w:ascii="標楷體" w:eastAsia="標楷體" w:hAnsi="標楷體"/>
                 <w:b/>
                 <w:bCs/>
+                <w:color w:val="7F7F7F" w:themeColor="text1" w:themeTint="80"/>
                 <w:sz w:val="31"/>
                 <w:szCs w:val="31"/>
               </w:rPr>
@@ -5895,15 +6050,18 @@
                 <w:rFonts w:ascii="標楷體" w:eastAsia="標楷體" w:hAnsi="標楷體"/>
                 <w:b/>
                 <w:bCs/>
-                <w:sz w:val="31"/>
-                <w:szCs w:val="31"/>
-              </w:rPr>
-            </w:pPr>
-            <w:r>
-              <w:rPr>
-                <w:rFonts w:ascii="標楷體" w:eastAsia="標楷體" w:hAnsi="標楷體"/>
-                <w:b/>
-                <w:bCs/>
+                <w:color w:val="7F7F7F" w:themeColor="text1" w:themeTint="80"/>
+                <w:sz w:val="31"/>
+                <w:szCs w:val="31"/>
+              </w:rPr>
+            </w:pPr>
+            <w:proofErr w:type="spellStart"/>
+            <w:r>
+              <w:rPr>
+                <w:rFonts w:ascii="標楷體" w:eastAsia="標楷體" w:hAnsi="標楷體"/>
+                <w:b/>
+                <w:bCs/>
+                <w:color w:val="7F7F7F" w:themeColor="text1" w:themeTint="80"/>
                 <w:spacing w:val="27"/>
                 <w:w w:val="105"/>
                 <w:sz w:val="31"/>
@@ -5916,12 +6074,14 @@
                 <w:rFonts w:ascii="標楷體" w:eastAsia="標楷體" w:hAnsi="標楷體"/>
                 <w:b/>
                 <w:bCs/>
+                <w:color w:val="7F7F7F" w:themeColor="text1" w:themeTint="80"/>
                 <w:w w:val="105"/>
                 <w:sz w:val="31"/>
                 <w:szCs w:val="31"/>
               </w:rPr>
               <w:t>門</w:t>
             </w:r>
+            <w:proofErr w:type="spellEnd"/>
           </w:p>
         </w:tc>
         <w:tc>
@@ -5943,22 +6103,25 @@
                 <w:rFonts w:ascii="標楷體" w:eastAsia="標楷體" w:hAnsi="標楷體"/>
                 <w:b/>
                 <w:bCs/>
-                <w:sz w:val="31"/>
-                <w:szCs w:val="31"/>
-              </w:rPr>
-            </w:pPr>
-            <w:r>
-              <w:rPr>
-                <w:rFonts w:ascii="標楷體" w:eastAsia="標楷體" w:hAnsi="標楷體"/>
-                <w:b/>
-                <w:bCs/>
-                <w:color w:val="707070"/>
+                <w:color w:val="7F7F7F" w:themeColor="text1" w:themeTint="80"/>
+                <w:sz w:val="31"/>
+                <w:szCs w:val="31"/>
+              </w:rPr>
+            </w:pPr>
+            <w:proofErr w:type="spellStart"/>
+            <w:r>
+              <w:rPr>
+                <w:rFonts w:ascii="標楷體" w:eastAsia="標楷體" w:hAnsi="標楷體"/>
+                <w:b/>
+                <w:bCs/>
+                <w:color w:val="7F7F7F" w:themeColor="text1" w:themeTint="80"/>
                 <w:w w:val="105"/>
                 <w:sz w:val="31"/>
                 <w:szCs w:val="31"/>
               </w:rPr>
               <w:t>五鬼</w:t>
             </w:r>
+            <w:proofErr w:type="spellEnd"/>
           </w:p>
           <w:p>
             <w:pPr>
@@ -5969,22 +6132,25 @@
                 <w:rFonts w:ascii="標楷體" w:eastAsia="標楷體" w:hAnsi="標楷體"/>
                 <w:b/>
                 <w:bCs/>
-                <w:sz w:val="31"/>
-                <w:szCs w:val="31"/>
-              </w:rPr>
-            </w:pPr>
-            <w:r>
-              <w:rPr>
-                <w:rFonts w:ascii="標楷體" w:eastAsia="標楷體" w:hAnsi="標楷體"/>
-                <w:b/>
-                <w:bCs/>
-                <w:color w:val="707070"/>
+                <w:color w:val="7F7F7F" w:themeColor="text1" w:themeTint="80"/>
+                <w:sz w:val="31"/>
+                <w:szCs w:val="31"/>
+              </w:rPr>
+            </w:pPr>
+            <w:proofErr w:type="spellStart"/>
+            <w:r>
+              <w:rPr>
+                <w:rFonts w:ascii="標楷體" w:eastAsia="標楷體" w:hAnsi="標楷體"/>
+                <w:b/>
+                <w:bCs/>
+                <w:color w:val="7F7F7F" w:themeColor="text1" w:themeTint="80"/>
                 <w:w w:val="105"/>
                 <w:sz w:val="31"/>
                 <w:szCs w:val="31"/>
               </w:rPr>
               <w:t>官符</w:t>
             </w:r>
+            <w:proofErr w:type="spellEnd"/>
           </w:p>
         </w:tc>
         <w:tc>
@@ -6006,22 +6172,25 @@
                 <w:rFonts w:ascii="標楷體" w:eastAsia="標楷體" w:hAnsi="標楷體"/>
                 <w:b/>
                 <w:bCs/>
-                <w:sz w:val="31"/>
-                <w:szCs w:val="31"/>
-              </w:rPr>
-            </w:pPr>
-            <w:r>
-              <w:rPr>
-                <w:rFonts w:ascii="標楷體" w:eastAsia="標楷體" w:hAnsi="標楷體"/>
-                <w:b/>
-                <w:bCs/>
-                <w:color w:val="707070"/>
+                <w:color w:val="7F7F7F" w:themeColor="text1" w:themeTint="80"/>
+                <w:sz w:val="31"/>
+                <w:szCs w:val="31"/>
+              </w:rPr>
+            </w:pPr>
+            <w:proofErr w:type="spellStart"/>
+            <w:r>
+              <w:rPr>
+                <w:rFonts w:ascii="標楷體" w:eastAsia="標楷體" w:hAnsi="標楷體"/>
+                <w:b/>
+                <w:bCs/>
+                <w:color w:val="7F7F7F" w:themeColor="text1" w:themeTint="80"/>
                 <w:w w:val="105"/>
                 <w:sz w:val="31"/>
                 <w:szCs w:val="31"/>
               </w:rPr>
               <w:t>死符</w:t>
             </w:r>
+            <w:proofErr w:type="spellEnd"/>
           </w:p>
         </w:tc>
       </w:tr>
@@ -6212,16 +6381,17 @@
                 <w:rFonts w:ascii="標楷體" w:eastAsia="標楷體" w:hAnsi="標楷體"/>
                 <w:b/>
                 <w:bCs/>
-                <w:sz w:val="31"/>
-                <w:szCs w:val="31"/>
-              </w:rPr>
-            </w:pPr>
-            <w:r>
-              <w:rPr>
-                <w:rFonts w:ascii="標楷體" w:eastAsia="標楷體" w:hAnsi="標楷體"/>
-                <w:b/>
-                <w:bCs/>
-                <w:color w:val="707070"/>
+                <w:color w:val="7F7F7F" w:themeColor="text1" w:themeTint="80"/>
+                <w:sz w:val="31"/>
+                <w:szCs w:val="31"/>
+              </w:rPr>
+            </w:pPr>
+            <w:r>
+              <w:rPr>
+                <w:rFonts w:ascii="標楷體" w:eastAsia="標楷體" w:hAnsi="標楷體"/>
+                <w:b/>
+                <w:bCs/>
+                <w:color w:val="7F7F7F" w:themeColor="text1" w:themeTint="80"/>
                 <w:w w:val="110"/>
                 <w:sz w:val="31"/>
                 <w:szCs w:val="31"/>
@@ -6233,7 +6403,7 @@
                 <w:rFonts w:ascii="標楷體" w:eastAsia="標楷體" w:hAnsi="標楷體" w:hint="eastAsia"/>
                 <w:b/>
                 <w:bCs/>
-                <w:color w:val="707070"/>
+                <w:color w:val="7F7F7F" w:themeColor="text1" w:themeTint="80"/>
                 <w:w w:val="110"/>
                 <w:sz w:val="31"/>
                 <w:szCs w:val="31"/>
@@ -6262,22 +6432,25 @@
                 <w:rFonts w:ascii="標楷體" w:eastAsia="標楷體" w:hAnsi="標楷體"/>
                 <w:b/>
                 <w:bCs/>
-                <w:sz w:val="31"/>
-                <w:szCs w:val="31"/>
-              </w:rPr>
-            </w:pPr>
-            <w:r>
-              <w:rPr>
-                <w:rFonts w:ascii="標楷體" w:eastAsia="標楷體" w:hAnsi="標楷體"/>
-                <w:b/>
-                <w:bCs/>
-                <w:color w:val="707070"/>
+                <w:color w:val="7F7F7F" w:themeColor="text1" w:themeTint="80"/>
+                <w:sz w:val="31"/>
+                <w:szCs w:val="31"/>
+              </w:rPr>
+            </w:pPr>
+            <w:proofErr w:type="spellStart"/>
+            <w:r>
+              <w:rPr>
+                <w:rFonts w:ascii="標楷體" w:eastAsia="標楷體" w:hAnsi="標楷體"/>
+                <w:b/>
+                <w:bCs/>
+                <w:color w:val="7F7F7F" w:themeColor="text1" w:themeTint="80"/>
                 <w:w w:val="105"/>
                 <w:sz w:val="31"/>
                 <w:szCs w:val="31"/>
               </w:rPr>
               <w:t>白虎</w:t>
             </w:r>
+            <w:proofErr w:type="spellEnd"/>
           </w:p>
         </w:tc>
         <w:tc>
@@ -6299,34 +6472,25 @@
                 <w:rFonts w:ascii="標楷體" w:eastAsia="標楷體" w:hAnsi="標楷體"/>
                 <w:b/>
                 <w:bCs/>
-                <w:sz w:val="31"/>
-                <w:szCs w:val="31"/>
-              </w:rPr>
-            </w:pPr>
-            <w:r>
-              <w:rPr>
-                <w:rFonts w:ascii="標楷體" w:eastAsia="標楷體" w:hAnsi="標楷體"/>
-                <w:b/>
-                <w:bCs/>
-                <w:color w:val="525252"/>
-                <w:w w:val="105"/>
-                <w:sz w:val="31"/>
-                <w:szCs w:val="31"/>
-              </w:rPr>
-              <w:t>天</w:t>
-            </w:r>
-            <w:r>
-              <w:rPr>
-                <w:rFonts w:ascii="標楷體" w:eastAsia="標楷體" w:hAnsi="標楷體"/>
-                <w:b/>
-                <w:bCs/>
-                <w:color w:val="707070"/>
-                <w:w w:val="105"/>
-                <w:sz w:val="31"/>
-                <w:szCs w:val="31"/>
-              </w:rPr>
-              <w:t>狗</w:t>
-            </w:r>
+                <w:color w:val="7F7F7F" w:themeColor="text1" w:themeTint="80"/>
+                <w:sz w:val="31"/>
+                <w:szCs w:val="31"/>
+              </w:rPr>
+            </w:pPr>
+            <w:proofErr w:type="spellStart"/>
+            <w:r>
+              <w:rPr>
+                <w:rFonts w:ascii="標楷體" w:eastAsia="標楷體" w:hAnsi="標楷體"/>
+                <w:b/>
+                <w:bCs/>
+                <w:color w:val="7F7F7F" w:themeColor="text1" w:themeTint="80"/>
+                <w:w w:val="105"/>
+                <w:sz w:val="31"/>
+                <w:szCs w:val="31"/>
+              </w:rPr>
+              <w:t>天狗</w:t>
+            </w:r>
+            <w:proofErr w:type="spellEnd"/>
           </w:p>
         </w:tc>
         <w:tc>
@@ -6347,22 +6511,25 @@
                 <w:rFonts w:ascii="標楷體" w:eastAsia="標楷體" w:hAnsi="標楷體"/>
                 <w:b/>
                 <w:bCs/>
-                <w:sz w:val="31"/>
-                <w:szCs w:val="31"/>
-              </w:rPr>
-            </w:pPr>
-            <w:r>
-              <w:rPr>
-                <w:rFonts w:ascii="標楷體" w:eastAsia="標楷體" w:hAnsi="標楷體"/>
-                <w:b/>
-                <w:bCs/>
-                <w:color w:val="707070"/>
+                <w:color w:val="7F7F7F" w:themeColor="text1" w:themeTint="80"/>
+                <w:sz w:val="31"/>
+                <w:szCs w:val="31"/>
+              </w:rPr>
+            </w:pPr>
+            <w:proofErr w:type="spellStart"/>
+            <w:r>
+              <w:rPr>
+                <w:rFonts w:ascii="標楷體" w:eastAsia="標楷體" w:hAnsi="標楷體"/>
+                <w:b/>
+                <w:bCs/>
+                <w:color w:val="7F7F7F" w:themeColor="text1" w:themeTint="80"/>
                 <w:w w:val="105"/>
                 <w:sz w:val="31"/>
                 <w:szCs w:val="31"/>
               </w:rPr>
               <w:t>病符</w:t>
             </w:r>
+            <w:proofErr w:type="spellEnd"/>
           </w:p>
         </w:tc>
       </w:tr>
@@ -6713,7 +6880,7 @@
                 <w:rFonts w:ascii="標楷體" w:eastAsia="標楷體" w:hAnsi="標楷體"/>
                 <w:b/>
                 <w:bCs/>
-                <w:color w:val="707070"/>
+                <w:color w:val="7F7F7F" w:themeColor="text1" w:themeTint="80"/>
                 <w:w w:val="110"/>
                 <w:sz w:val="31"/>
                 <w:szCs w:val="31"/>
@@ -6740,18 +6907,19 @@
                 <w:rFonts w:ascii="標楷體" w:eastAsia="標楷體" w:hAnsi="標楷體"/>
                 <w:b/>
                 <w:bCs/>
-                <w:color w:val="707070"/>
-                <w:w w:val="105"/>
-                <w:sz w:val="31"/>
-                <w:szCs w:val="31"/>
-              </w:rPr>
-            </w:pPr>
-            <w:r>
-              <w:rPr>
-                <w:rFonts w:ascii="標楷體" w:eastAsia="標楷體" w:hAnsi="標楷體"/>
-                <w:b/>
-                <w:bCs/>
-                <w:color w:val="707070"/>
+                <w:color w:val="7F7F7F" w:themeColor="text1" w:themeTint="80"/>
+                <w:w w:val="105"/>
+                <w:sz w:val="31"/>
+                <w:szCs w:val="31"/>
+              </w:rPr>
+            </w:pPr>
+            <w:proofErr w:type="spellStart"/>
+            <w:r>
+              <w:rPr>
+                <w:rFonts w:ascii="標楷體" w:eastAsia="標楷體" w:hAnsi="標楷體"/>
+                <w:b/>
+                <w:bCs/>
+                <w:color w:val="7F7F7F" w:themeColor="text1" w:themeTint="80"/>
                 <w:spacing w:val="27"/>
                 <w:w w:val="105"/>
                 <w:sz w:val="31"/>
@@ -6764,13 +6932,14 @@
                 <w:rFonts w:ascii="標楷體" w:eastAsia="標楷體" w:hAnsi="標楷體"/>
                 <w:b/>
                 <w:bCs/>
-                <w:color w:val="525252"/>
+                <w:color w:val="7F7F7F" w:themeColor="text1" w:themeTint="80"/>
                 <w:w w:val="105"/>
                 <w:sz w:val="31"/>
                 <w:szCs w:val="31"/>
               </w:rPr>
               <w:t>門</w:t>
             </w:r>
+            <w:proofErr w:type="spellEnd"/>
           </w:p>
         </w:tc>
         <w:tc>
@@ -6793,22 +6962,26 @@
                 <w:rFonts w:ascii="標楷體" w:eastAsia="標楷體" w:hAnsi="標楷體"/>
                 <w:b/>
                 <w:bCs/>
-                <w:w w:val="105"/>
-                <w:sz w:val="31"/>
-                <w:szCs w:val="31"/>
-              </w:rPr>
-            </w:pPr>
-            <w:r>
-              <w:rPr>
-                <w:rFonts w:ascii="標楷體" w:eastAsia="標楷體" w:hAnsi="標楷體"/>
-                <w:b/>
-                <w:bCs/>
+                <w:color w:val="7F7F7F" w:themeColor="text1" w:themeTint="80"/>
+                <w:w w:val="105"/>
+                <w:sz w:val="31"/>
+                <w:szCs w:val="31"/>
+              </w:rPr>
+            </w:pPr>
+            <w:proofErr w:type="spellStart"/>
+            <w:r>
+              <w:rPr>
+                <w:rFonts w:ascii="標楷體" w:eastAsia="標楷體" w:hAnsi="標楷體"/>
+                <w:b/>
+                <w:bCs/>
+                <w:color w:val="7F7F7F" w:themeColor="text1" w:themeTint="80"/>
                 <w:w w:val="105"/>
                 <w:sz w:val="31"/>
                 <w:szCs w:val="31"/>
               </w:rPr>
               <w:t>五鬼官符</w:t>
             </w:r>
+            <w:proofErr w:type="spellEnd"/>
           </w:p>
         </w:tc>
         <w:tc>
@@ -6830,24 +7003,26 @@
                 <w:rFonts w:ascii="標楷體" w:eastAsia="標楷體" w:hAnsi="標楷體"/>
                 <w:b/>
                 <w:bCs/>
-                <w:color w:val="FF0000"/>
-                <w:w w:val="105"/>
-                <w:sz w:val="31"/>
-                <w:szCs w:val="31"/>
-              </w:rPr>
-            </w:pPr>
-            <w:r>
-              <w:rPr>
-                <w:rFonts w:ascii="標楷體" w:eastAsia="標楷體" w:hAnsi="標楷體"/>
-                <w:b/>
-                <w:bCs/>
-                <w:color w:val="FF0000"/>
+                <w:color w:val="7F7F7F" w:themeColor="text1" w:themeTint="80"/>
+                <w:w w:val="105"/>
+                <w:sz w:val="31"/>
+                <w:szCs w:val="31"/>
+              </w:rPr>
+            </w:pPr>
+            <w:proofErr w:type="spellStart"/>
+            <w:r>
+              <w:rPr>
+                <w:rFonts w:ascii="標楷體" w:eastAsia="標楷體" w:hAnsi="標楷體"/>
+                <w:b/>
+                <w:bCs/>
+                <w:color w:val="7F7F7F" w:themeColor="text1" w:themeTint="80"/>
                 <w:w w:val="105"/>
                 <w:sz w:val="31"/>
                 <w:szCs w:val="31"/>
               </w:rPr>
               <w:t>死符</w:t>
             </w:r>
+            <w:proofErr w:type="spellEnd"/>
           </w:p>
         </w:tc>
       </w:tr>
@@ -7032,7 +7207,7 @@
                 <w:rFonts w:ascii="標楷體" w:eastAsia="標楷體" w:hAnsi="標楷體"/>
                 <w:b/>
                 <w:bCs/>
-                <w:color w:val="707070"/>
+                <w:color w:val="7F7F7F" w:themeColor="text1" w:themeTint="80"/>
                 <w:w w:val="110"/>
                 <w:sz w:val="31"/>
                 <w:szCs w:val="31"/>
@@ -7043,7 +7218,7 @@
                 <w:rFonts w:ascii="標楷體" w:eastAsia="標楷體" w:hAnsi="標楷體"/>
                 <w:b/>
                 <w:bCs/>
-                <w:color w:val="707070"/>
+                <w:color w:val="7F7F7F" w:themeColor="text1" w:themeTint="80"/>
                 <w:w w:val="110"/>
                 <w:sz w:val="31"/>
                 <w:szCs w:val="31"/>
@@ -7055,7 +7230,7 @@
                 <w:rFonts w:ascii="標楷體" w:eastAsia="標楷體" w:hAnsi="標楷體" w:hint="eastAsia"/>
                 <w:b/>
                 <w:bCs/>
-                <w:color w:val="707070"/>
+                <w:color w:val="7F7F7F" w:themeColor="text1" w:themeTint="80"/>
                 <w:w w:val="110"/>
                 <w:sz w:val="31"/>
                 <w:szCs w:val="31"/>
@@ -7084,24 +7259,26 @@
                 <w:rFonts w:ascii="標楷體" w:eastAsia="標楷體" w:hAnsi="標楷體"/>
                 <w:b/>
                 <w:bCs/>
-                <w:color w:val="707070"/>
-                <w:w w:val="105"/>
-                <w:sz w:val="31"/>
-                <w:szCs w:val="31"/>
-              </w:rPr>
-            </w:pPr>
-            <w:r>
-              <w:rPr>
-                <w:rFonts w:ascii="標楷體" w:eastAsia="標楷體" w:hAnsi="標楷體"/>
-                <w:b/>
-                <w:bCs/>
-                <w:color w:val="707070"/>
+                <w:color w:val="7F7F7F" w:themeColor="text1" w:themeTint="80"/>
+                <w:w w:val="105"/>
+                <w:sz w:val="31"/>
+                <w:szCs w:val="31"/>
+              </w:rPr>
+            </w:pPr>
+            <w:proofErr w:type="spellStart"/>
+            <w:r>
+              <w:rPr>
+                <w:rFonts w:ascii="標楷體" w:eastAsia="標楷體" w:hAnsi="標楷體"/>
+                <w:b/>
+                <w:bCs/>
+                <w:color w:val="7F7F7F" w:themeColor="text1" w:themeTint="80"/>
                 <w:w w:val="105"/>
                 <w:sz w:val="31"/>
                 <w:szCs w:val="31"/>
               </w:rPr>
               <w:t>白虎</w:t>
             </w:r>
+            <w:proofErr w:type="spellEnd"/>
           </w:p>
         </w:tc>
         <w:tc>
@@ -7123,36 +7300,26 @@
                 <w:rFonts w:ascii="標楷體" w:eastAsia="標楷體" w:hAnsi="標楷體"/>
                 <w:b/>
                 <w:bCs/>
-                <w:color w:val="525252"/>
-                <w:w w:val="105"/>
-                <w:sz w:val="31"/>
-                <w:szCs w:val="31"/>
-              </w:rPr>
-            </w:pPr>
-            <w:r>
-              <w:rPr>
-                <w:rFonts w:ascii="標楷體" w:eastAsia="標楷體" w:hAnsi="標楷體"/>
-                <w:b/>
-                <w:bCs/>
-                <w:color w:val="525252"/>
-                <w:w w:val="105"/>
-                <w:sz w:val="31"/>
-                <w:szCs w:val="31"/>
-              </w:rPr>
-              <w:t>天</w:t>
-            </w:r>
-            <w:r>
-              <w:rPr>
-                <w:rFonts w:ascii="標楷體" w:eastAsia="標楷體" w:hAnsi="標楷體"/>
-                <w:b/>
-                <w:bCs/>
-                <w:color w:val="707070"/>
-                <w:w w:val="105"/>
-                <w:sz w:val="31"/>
-                <w:szCs w:val="31"/>
-              </w:rPr>
-              <w:t>狗</w:t>
-            </w:r>
+                <w:color w:val="7F7F7F" w:themeColor="text1" w:themeTint="80"/>
+                <w:w w:val="105"/>
+                <w:sz w:val="31"/>
+                <w:szCs w:val="31"/>
+              </w:rPr>
+            </w:pPr>
+            <w:proofErr w:type="spellStart"/>
+            <w:r>
+              <w:rPr>
+                <w:rFonts w:ascii="標楷體" w:eastAsia="標楷體" w:hAnsi="標楷體"/>
+                <w:b/>
+                <w:bCs/>
+                <w:color w:val="7F7F7F" w:themeColor="text1" w:themeTint="80"/>
+                <w:w w:val="105"/>
+                <w:sz w:val="31"/>
+                <w:szCs w:val="31"/>
+              </w:rPr>
+              <w:t>天狗</w:t>
+            </w:r>
+            <w:proofErr w:type="spellEnd"/>
           </w:p>
         </w:tc>
         <w:tc>
@@ -7173,24 +7340,26 @@
                 <w:rFonts w:ascii="標楷體" w:eastAsia="標楷體" w:hAnsi="標楷體"/>
                 <w:b/>
                 <w:bCs/>
-                <w:color w:val="707070"/>
-                <w:w w:val="105"/>
-                <w:sz w:val="31"/>
-                <w:szCs w:val="31"/>
-              </w:rPr>
-            </w:pPr>
-            <w:r>
-              <w:rPr>
-                <w:rFonts w:ascii="標楷體" w:eastAsia="標楷體" w:hAnsi="標楷體"/>
-                <w:b/>
-                <w:bCs/>
-                <w:color w:val="707070"/>
+                <w:color w:val="7F7F7F" w:themeColor="text1" w:themeTint="80"/>
+                <w:w w:val="105"/>
+                <w:sz w:val="31"/>
+                <w:szCs w:val="31"/>
+              </w:rPr>
+            </w:pPr>
+            <w:proofErr w:type="spellStart"/>
+            <w:r>
+              <w:rPr>
+                <w:rFonts w:ascii="標楷體" w:eastAsia="標楷體" w:hAnsi="標楷體"/>
+                <w:b/>
+                <w:bCs/>
+                <w:color w:val="7F7F7F" w:themeColor="text1" w:themeTint="80"/>
                 <w:w w:val="105"/>
                 <w:sz w:val="31"/>
                 <w:szCs w:val="31"/>
               </w:rPr>
               <w:t>病符</w:t>
             </w:r>
+            <w:proofErr w:type="spellEnd"/>
           </w:p>
         </w:tc>
       </w:tr>
@@ -7539,7 +7708,7 @@
                 <w:rFonts w:ascii="標楷體" w:eastAsia="標楷體" w:hAnsi="標楷體"/>
                 <w:b/>
                 <w:bCs/>
-                <w:color w:val="FF0000"/>
+                <w:color w:val="7F7F7F" w:themeColor="text1" w:themeTint="80"/>
                 <w:w w:val="110"/>
                 <w:sz w:val="31"/>
                 <w:szCs w:val="31"/>
@@ -7566,18 +7735,19 @@
                 <w:rFonts w:ascii="標楷體" w:eastAsia="標楷體" w:hAnsi="標楷體"/>
                 <w:b/>
                 <w:bCs/>
-                <w:color w:val="707070"/>
-                <w:w w:val="105"/>
-                <w:sz w:val="31"/>
-                <w:szCs w:val="31"/>
-              </w:rPr>
-            </w:pPr>
-            <w:r>
-              <w:rPr>
-                <w:rFonts w:ascii="標楷體" w:eastAsia="標楷體" w:hAnsi="標楷體"/>
-                <w:b/>
-                <w:bCs/>
-                <w:color w:val="707070"/>
+                <w:color w:val="7F7F7F" w:themeColor="text1" w:themeTint="80"/>
+                <w:w w:val="105"/>
+                <w:sz w:val="31"/>
+                <w:szCs w:val="31"/>
+              </w:rPr>
+            </w:pPr>
+            <w:proofErr w:type="spellStart"/>
+            <w:r>
+              <w:rPr>
+                <w:rFonts w:ascii="標楷體" w:eastAsia="標楷體" w:hAnsi="標楷體"/>
+                <w:b/>
+                <w:bCs/>
+                <w:color w:val="7F7F7F" w:themeColor="text1" w:themeTint="80"/>
                 <w:spacing w:val="27"/>
                 <w:w w:val="105"/>
                 <w:sz w:val="31"/>
@@ -7590,13 +7760,14 @@
                 <w:rFonts w:ascii="標楷體" w:eastAsia="標楷體" w:hAnsi="標楷體"/>
                 <w:b/>
                 <w:bCs/>
-                <w:color w:val="525252"/>
+                <w:color w:val="7F7F7F" w:themeColor="text1" w:themeTint="80"/>
                 <w:w w:val="105"/>
                 <w:sz w:val="31"/>
                 <w:szCs w:val="31"/>
               </w:rPr>
               <w:t>門</w:t>
             </w:r>
+            <w:proofErr w:type="spellEnd"/>
           </w:p>
         </w:tc>
         <w:tc>
@@ -7618,24 +7789,26 @@
                 <w:rFonts w:ascii="標楷體" w:eastAsia="標楷體" w:hAnsi="標楷體"/>
                 <w:b/>
                 <w:bCs/>
-                <w:color w:val="525252"/>
-                <w:w w:val="105"/>
-                <w:sz w:val="31"/>
-                <w:szCs w:val="31"/>
-              </w:rPr>
-            </w:pPr>
-            <w:r>
-              <w:rPr>
-                <w:rFonts w:ascii="標楷體" w:eastAsia="標楷體" w:hAnsi="標楷體"/>
-                <w:b/>
-                <w:bCs/>
-                <w:color w:val="707070"/>
+                <w:color w:val="7F7F7F" w:themeColor="text1" w:themeTint="80"/>
+                <w:w w:val="105"/>
+                <w:sz w:val="31"/>
+                <w:szCs w:val="31"/>
+              </w:rPr>
+            </w:pPr>
+            <w:proofErr w:type="spellStart"/>
+            <w:r>
+              <w:rPr>
+                <w:rFonts w:ascii="標楷體" w:eastAsia="標楷體" w:hAnsi="標楷體"/>
+                <w:b/>
+                <w:bCs/>
+                <w:color w:val="7F7F7F" w:themeColor="text1" w:themeTint="80"/>
                 <w:w w:val="105"/>
                 <w:sz w:val="31"/>
                 <w:szCs w:val="31"/>
               </w:rPr>
               <w:t>五鬼官符</w:t>
             </w:r>
+            <w:proofErr w:type="spellEnd"/>
           </w:p>
         </w:tc>
         <w:tc>
@@ -7657,24 +7830,26 @@
                 <w:rFonts w:ascii="標楷體" w:eastAsia="標楷體" w:hAnsi="標楷體"/>
                 <w:b/>
                 <w:bCs/>
-                <w:color w:val="707070"/>
-                <w:w w:val="105"/>
-                <w:sz w:val="31"/>
-                <w:szCs w:val="31"/>
-              </w:rPr>
-            </w:pPr>
-            <w:r>
-              <w:rPr>
-                <w:rFonts w:ascii="標楷體" w:eastAsia="標楷體" w:hAnsi="標楷體"/>
-                <w:b/>
-                <w:bCs/>
-                <w:color w:val="707070"/>
+                <w:color w:val="7F7F7F" w:themeColor="text1" w:themeTint="80"/>
+                <w:w w:val="105"/>
+                <w:sz w:val="31"/>
+                <w:szCs w:val="31"/>
+              </w:rPr>
+            </w:pPr>
+            <w:proofErr w:type="spellStart"/>
+            <w:r>
+              <w:rPr>
+                <w:rFonts w:ascii="標楷體" w:eastAsia="標楷體" w:hAnsi="標楷體"/>
+                <w:b/>
+                <w:bCs/>
+                <w:color w:val="7F7F7F" w:themeColor="text1" w:themeTint="80"/>
                 <w:w w:val="105"/>
                 <w:sz w:val="31"/>
                 <w:szCs w:val="31"/>
               </w:rPr>
               <w:t>死符</w:t>
             </w:r>
+            <w:proofErr w:type="spellEnd"/>
           </w:p>
         </w:tc>
       </w:tr>
@@ -7858,7 +8033,7 @@
                 <w:rFonts w:ascii="標楷體" w:eastAsia="標楷體" w:hAnsi="標楷體"/>
                 <w:b/>
                 <w:bCs/>
-                <w:color w:val="707070"/>
+                <w:color w:val="7F7F7F" w:themeColor="text1" w:themeTint="80"/>
                 <w:w w:val="110"/>
                 <w:sz w:val="31"/>
                 <w:szCs w:val="31"/>
@@ -7869,7 +8044,7 @@
                 <w:rFonts w:ascii="標楷體" w:eastAsia="標楷體" w:hAnsi="標楷體"/>
                 <w:b/>
                 <w:bCs/>
-                <w:color w:val="707070"/>
+                <w:color w:val="7F7F7F" w:themeColor="text1" w:themeTint="80"/>
                 <w:w w:val="110"/>
                 <w:sz w:val="31"/>
                 <w:szCs w:val="31"/>
@@ -7881,7 +8056,7 @@
                 <w:rFonts w:ascii="標楷體" w:eastAsia="標楷體" w:hAnsi="標楷體" w:hint="eastAsia"/>
                 <w:b/>
                 <w:bCs/>
-                <w:color w:val="707070"/>
+                <w:color w:val="7F7F7F" w:themeColor="text1" w:themeTint="80"/>
                 <w:w w:val="110"/>
                 <w:sz w:val="31"/>
                 <w:szCs w:val="31"/>
@@ -7910,24 +8085,26 @@
                 <w:rFonts w:ascii="標楷體" w:eastAsia="標楷體" w:hAnsi="標楷體"/>
                 <w:b/>
                 <w:bCs/>
-                <w:color w:val="707070"/>
-                <w:w w:val="105"/>
-                <w:sz w:val="31"/>
-                <w:szCs w:val="31"/>
-              </w:rPr>
-            </w:pPr>
-            <w:r>
-              <w:rPr>
-                <w:rFonts w:ascii="標楷體" w:eastAsia="標楷體" w:hAnsi="標楷體"/>
-                <w:b/>
-                <w:bCs/>
-                <w:color w:val="707070"/>
+                <w:color w:val="7F7F7F" w:themeColor="text1" w:themeTint="80"/>
+                <w:w w:val="105"/>
+                <w:sz w:val="31"/>
+                <w:szCs w:val="31"/>
+              </w:rPr>
+            </w:pPr>
+            <w:proofErr w:type="spellStart"/>
+            <w:r>
+              <w:rPr>
+                <w:rFonts w:ascii="標楷體" w:eastAsia="標楷體" w:hAnsi="標楷體"/>
+                <w:b/>
+                <w:bCs/>
+                <w:color w:val="7F7F7F" w:themeColor="text1" w:themeTint="80"/>
                 <w:w w:val="105"/>
                 <w:sz w:val="31"/>
                 <w:szCs w:val="31"/>
               </w:rPr>
               <w:t>白虎</w:t>
             </w:r>
+            <w:proofErr w:type="spellEnd"/>
           </w:p>
         </w:tc>
         <w:tc>
@@ -7949,36 +8126,26 @@
                 <w:rFonts w:ascii="標楷體" w:eastAsia="標楷體" w:hAnsi="標楷體"/>
                 <w:b/>
                 <w:bCs/>
-                <w:color w:val="525252"/>
-                <w:w w:val="105"/>
-                <w:sz w:val="31"/>
-                <w:szCs w:val="31"/>
-              </w:rPr>
-            </w:pPr>
-            <w:r>
-              <w:rPr>
-                <w:rFonts w:ascii="標楷體" w:eastAsia="標楷體" w:hAnsi="標楷體"/>
-                <w:b/>
-                <w:bCs/>
-                <w:color w:val="525252"/>
-                <w:w w:val="105"/>
-                <w:sz w:val="31"/>
-                <w:szCs w:val="31"/>
-              </w:rPr>
-              <w:t>天</w:t>
-            </w:r>
-            <w:r>
-              <w:rPr>
-                <w:rFonts w:ascii="標楷體" w:eastAsia="標楷體" w:hAnsi="標楷體"/>
-                <w:b/>
-                <w:bCs/>
-                <w:color w:val="707070"/>
-                <w:w w:val="105"/>
-                <w:sz w:val="31"/>
-                <w:szCs w:val="31"/>
-              </w:rPr>
-              <w:t>狗</w:t>
-            </w:r>
+                <w:color w:val="7F7F7F" w:themeColor="text1" w:themeTint="80"/>
+                <w:w w:val="105"/>
+                <w:sz w:val="31"/>
+                <w:szCs w:val="31"/>
+              </w:rPr>
+            </w:pPr>
+            <w:proofErr w:type="spellStart"/>
+            <w:r>
+              <w:rPr>
+                <w:rFonts w:ascii="標楷體" w:eastAsia="標楷體" w:hAnsi="標楷體"/>
+                <w:b/>
+                <w:bCs/>
+                <w:color w:val="7F7F7F" w:themeColor="text1" w:themeTint="80"/>
+                <w:w w:val="105"/>
+                <w:sz w:val="31"/>
+                <w:szCs w:val="31"/>
+              </w:rPr>
+              <w:t>天狗</w:t>
+            </w:r>
+            <w:proofErr w:type="spellEnd"/>
           </w:p>
         </w:tc>
         <w:tc>
@@ -7999,22 +8166,26 @@
                 <w:rFonts w:ascii="標楷體" w:eastAsia="標楷體" w:hAnsi="標楷體"/>
                 <w:b/>
                 <w:bCs/>
-                <w:w w:val="105"/>
-                <w:sz w:val="31"/>
-                <w:szCs w:val="31"/>
-              </w:rPr>
-            </w:pPr>
-            <w:r>
-              <w:rPr>
-                <w:rFonts w:ascii="標楷體" w:eastAsia="標楷體" w:hAnsi="標楷體"/>
-                <w:b/>
-                <w:bCs/>
+                <w:color w:val="7F7F7F" w:themeColor="text1" w:themeTint="80"/>
+                <w:w w:val="105"/>
+                <w:sz w:val="31"/>
+                <w:szCs w:val="31"/>
+              </w:rPr>
+            </w:pPr>
+            <w:proofErr w:type="spellStart"/>
+            <w:r>
+              <w:rPr>
+                <w:rFonts w:ascii="標楷體" w:eastAsia="標楷體" w:hAnsi="標楷體"/>
+                <w:b/>
+                <w:bCs/>
+                <w:color w:val="7F7F7F" w:themeColor="text1" w:themeTint="80"/>
                 <w:w w:val="105"/>
                 <w:sz w:val="31"/>
                 <w:szCs w:val="31"/>
               </w:rPr>
               <w:t>病符</w:t>
             </w:r>
+            <w:proofErr w:type="spellEnd"/>
           </w:p>
         </w:tc>
       </w:tr>
@@ -8363,7 +8534,7 @@
                 <w:rFonts w:ascii="標楷體" w:eastAsia="標楷體" w:hAnsi="標楷體"/>
                 <w:b/>
                 <w:bCs/>
-                <w:color w:val="707070"/>
+                <w:color w:val="7F7F7F" w:themeColor="text1" w:themeTint="80"/>
                 <w:w w:val="110"/>
                 <w:sz w:val="31"/>
                 <w:szCs w:val="31"/>
@@ -8390,18 +8561,19 @@
                 <w:rFonts w:ascii="標楷體" w:eastAsia="標楷體" w:hAnsi="標楷體"/>
                 <w:b/>
                 <w:bCs/>
-                <w:color w:val="707070"/>
-                <w:w w:val="105"/>
-                <w:sz w:val="31"/>
-                <w:szCs w:val="31"/>
-              </w:rPr>
-            </w:pPr>
-            <w:r>
-              <w:rPr>
-                <w:rFonts w:ascii="標楷體" w:eastAsia="標楷體" w:hAnsi="標楷體"/>
-                <w:b/>
-                <w:bCs/>
-                <w:color w:val="707070"/>
+                <w:color w:val="7F7F7F" w:themeColor="text1" w:themeTint="80"/>
+                <w:w w:val="105"/>
+                <w:sz w:val="31"/>
+                <w:szCs w:val="31"/>
+              </w:rPr>
+            </w:pPr>
+            <w:proofErr w:type="spellStart"/>
+            <w:r>
+              <w:rPr>
+                <w:rFonts w:ascii="標楷體" w:eastAsia="標楷體" w:hAnsi="標楷體"/>
+                <w:b/>
+                <w:bCs/>
+                <w:color w:val="7F7F7F" w:themeColor="text1" w:themeTint="80"/>
                 <w:spacing w:val="27"/>
                 <w:w w:val="105"/>
                 <w:sz w:val="31"/>
@@ -8414,13 +8586,14 @@
                 <w:rFonts w:ascii="標楷體" w:eastAsia="標楷體" w:hAnsi="標楷體"/>
                 <w:b/>
                 <w:bCs/>
-                <w:color w:val="525252"/>
+                <w:color w:val="7F7F7F" w:themeColor="text1" w:themeTint="80"/>
                 <w:w w:val="105"/>
                 <w:sz w:val="31"/>
                 <w:szCs w:val="31"/>
               </w:rPr>
               <w:t>門</w:t>
             </w:r>
+            <w:proofErr w:type="spellEnd"/>
           </w:p>
         </w:tc>
         <w:tc>
@@ -8441,24 +8614,26 @@
                 <w:rFonts w:ascii="標楷體" w:eastAsia="標楷體" w:hAnsi="標楷體"/>
                 <w:b/>
                 <w:bCs/>
-                <w:color w:val="525252"/>
-                <w:w w:val="105"/>
-                <w:sz w:val="31"/>
-                <w:szCs w:val="31"/>
-              </w:rPr>
-            </w:pPr>
-            <w:r>
-              <w:rPr>
-                <w:rFonts w:ascii="標楷體" w:eastAsia="標楷體" w:hAnsi="標楷體"/>
-                <w:b/>
-                <w:bCs/>
-                <w:color w:val="707070"/>
+                <w:color w:val="7F7F7F" w:themeColor="text1" w:themeTint="80"/>
+                <w:w w:val="105"/>
+                <w:sz w:val="31"/>
+                <w:szCs w:val="31"/>
+              </w:rPr>
+            </w:pPr>
+            <w:proofErr w:type="spellStart"/>
+            <w:r>
+              <w:rPr>
+                <w:rFonts w:ascii="標楷體" w:eastAsia="標楷體" w:hAnsi="標楷體"/>
+                <w:b/>
+                <w:bCs/>
+                <w:color w:val="7F7F7F" w:themeColor="text1" w:themeTint="80"/>
                 <w:w w:val="105"/>
                 <w:sz w:val="31"/>
                 <w:szCs w:val="31"/>
               </w:rPr>
               <w:t>五鬼官符</w:t>
             </w:r>
+            <w:proofErr w:type="spellEnd"/>
           </w:p>
         </w:tc>
         <w:tc>
@@ -8480,24 +8655,26 @@
                 <w:rFonts w:ascii="標楷體" w:eastAsia="標楷體" w:hAnsi="標楷體"/>
                 <w:b/>
                 <w:bCs/>
-                <w:color w:val="707070"/>
-                <w:w w:val="105"/>
-                <w:sz w:val="31"/>
-                <w:szCs w:val="31"/>
-              </w:rPr>
-            </w:pPr>
-            <w:r>
-              <w:rPr>
-                <w:rFonts w:ascii="標楷體" w:eastAsia="標楷體" w:hAnsi="標楷體"/>
-                <w:b/>
-                <w:bCs/>
-                <w:color w:val="707070"/>
+                <w:color w:val="7F7F7F" w:themeColor="text1" w:themeTint="80"/>
+                <w:w w:val="105"/>
+                <w:sz w:val="31"/>
+                <w:szCs w:val="31"/>
+              </w:rPr>
+            </w:pPr>
+            <w:proofErr w:type="spellStart"/>
+            <w:r>
+              <w:rPr>
+                <w:rFonts w:ascii="標楷體" w:eastAsia="標楷體" w:hAnsi="標楷體"/>
+                <w:b/>
+                <w:bCs/>
+                <w:color w:val="7F7F7F" w:themeColor="text1" w:themeTint="80"/>
                 <w:w w:val="105"/>
                 <w:sz w:val="31"/>
                 <w:szCs w:val="31"/>
               </w:rPr>
               <w:t>死符</w:t>
             </w:r>
+            <w:proofErr w:type="spellEnd"/>
           </w:p>
         </w:tc>
       </w:tr>
@@ -8681,7 +8858,7 @@
                 <w:rFonts w:ascii="標楷體" w:eastAsia="標楷體" w:hAnsi="標楷體"/>
                 <w:b/>
                 <w:bCs/>
-                <w:color w:val="707070"/>
+                <w:color w:val="7F7F7F" w:themeColor="text1" w:themeTint="80"/>
                 <w:w w:val="110"/>
                 <w:sz w:val="31"/>
                 <w:szCs w:val="31"/>
@@ -8692,7 +8869,7 @@
                 <w:rFonts w:ascii="標楷體" w:eastAsia="標楷體" w:hAnsi="標楷體"/>
                 <w:b/>
                 <w:bCs/>
-                <w:color w:val="707070"/>
+                <w:color w:val="7F7F7F" w:themeColor="text1" w:themeTint="80"/>
                 <w:w w:val="110"/>
                 <w:sz w:val="31"/>
                 <w:szCs w:val="31"/>
@@ -8704,7 +8881,7 @@
                 <w:rFonts w:ascii="標楷體" w:eastAsia="標楷體" w:hAnsi="標楷體" w:hint="eastAsia"/>
                 <w:b/>
                 <w:bCs/>
-                <w:color w:val="707070"/>
+                <w:color w:val="7F7F7F" w:themeColor="text1" w:themeTint="80"/>
                 <w:w w:val="110"/>
                 <w:sz w:val="31"/>
                 <w:szCs w:val="31"/>
@@ -8733,24 +8910,26 @@
                 <w:rFonts w:ascii="標楷體" w:eastAsia="標楷體" w:hAnsi="標楷體"/>
                 <w:b/>
                 <w:bCs/>
-                <w:color w:val="707070"/>
-                <w:w w:val="105"/>
-                <w:sz w:val="31"/>
-                <w:szCs w:val="31"/>
-              </w:rPr>
-            </w:pPr>
-            <w:r>
-              <w:rPr>
-                <w:rFonts w:ascii="標楷體" w:eastAsia="標楷體" w:hAnsi="標楷體"/>
-                <w:b/>
-                <w:bCs/>
-                <w:color w:val="707070"/>
+                <w:color w:val="7F7F7F" w:themeColor="text1" w:themeTint="80"/>
+                <w:w w:val="105"/>
+                <w:sz w:val="31"/>
+                <w:szCs w:val="31"/>
+              </w:rPr>
+            </w:pPr>
+            <w:proofErr w:type="spellStart"/>
+            <w:r>
+              <w:rPr>
+                <w:rFonts w:ascii="標楷體" w:eastAsia="標楷體" w:hAnsi="標楷體"/>
+                <w:b/>
+                <w:bCs/>
+                <w:color w:val="7F7F7F" w:themeColor="text1" w:themeTint="80"/>
                 <w:w w:val="105"/>
                 <w:sz w:val="31"/>
                 <w:szCs w:val="31"/>
               </w:rPr>
               <w:t>白虎</w:t>
             </w:r>
+            <w:proofErr w:type="spellEnd"/>
           </w:p>
         </w:tc>
         <w:tc>
@@ -8770,20 +8949,24 @@
               <w:jc w:val="center"/>
               <w:rPr>
                 <w:rFonts w:ascii="標楷體" w:eastAsia="標楷體" w:hAnsi="標楷體"/>
-                <w:w w:val="105"/>
-                <w:sz w:val="31"/>
-                <w:szCs w:val="31"/>
-              </w:rPr>
-            </w:pPr>
-            <w:r>
-              <w:rPr>
-                <w:rFonts w:ascii="標楷體" w:eastAsia="標楷體" w:hAnsi="標楷體"/>
+                <w:color w:val="7F7F7F" w:themeColor="text1" w:themeTint="80"/>
+                <w:w w:val="105"/>
+                <w:sz w:val="31"/>
+                <w:szCs w:val="31"/>
+              </w:rPr>
+            </w:pPr>
+            <w:proofErr w:type="spellStart"/>
+            <w:r>
+              <w:rPr>
+                <w:rFonts w:ascii="標楷體" w:eastAsia="標楷體" w:hAnsi="標楷體"/>
+                <w:color w:val="7F7F7F" w:themeColor="text1" w:themeTint="80"/>
                 <w:w w:val="105"/>
                 <w:sz w:val="31"/>
                 <w:szCs w:val="31"/>
               </w:rPr>
               <w:t>天狗</w:t>
             </w:r>
+            <w:proofErr w:type="spellEnd"/>
           </w:p>
         </w:tc>
         <w:tc>
@@ -8804,24 +8987,26 @@
                 <w:rFonts w:ascii="標楷體" w:eastAsia="標楷體" w:hAnsi="標楷體"/>
                 <w:b/>
                 <w:bCs/>
-                <w:color w:val="FF0000"/>
-                <w:w w:val="105"/>
-                <w:sz w:val="31"/>
-                <w:szCs w:val="31"/>
-              </w:rPr>
-            </w:pPr>
-            <w:r>
-              <w:rPr>
-                <w:rFonts w:ascii="標楷體" w:eastAsia="標楷體" w:hAnsi="標楷體"/>
-                <w:b/>
-                <w:bCs/>
-                <w:color w:val="FF0000"/>
+                <w:color w:val="7F7F7F" w:themeColor="text1" w:themeTint="80"/>
+                <w:w w:val="105"/>
+                <w:sz w:val="31"/>
+                <w:szCs w:val="31"/>
+              </w:rPr>
+            </w:pPr>
+            <w:proofErr w:type="spellStart"/>
+            <w:r>
+              <w:rPr>
+                <w:rFonts w:ascii="標楷體" w:eastAsia="標楷體" w:hAnsi="標楷體"/>
+                <w:b/>
+                <w:bCs/>
+                <w:color w:val="7F7F7F" w:themeColor="text1" w:themeTint="80"/>
                 <w:w w:val="105"/>
                 <w:sz w:val="31"/>
                 <w:szCs w:val="31"/>
               </w:rPr>
               <w:t>病符</w:t>
             </w:r>
+            <w:proofErr w:type="spellEnd"/>
           </w:p>
         </w:tc>
       </w:tr>
@@ -9170,7 +9355,7 @@
                 <w:rFonts w:ascii="標楷體" w:eastAsia="標楷體" w:hAnsi="標楷體"/>
                 <w:b/>
                 <w:bCs/>
-                <w:color w:val="707070"/>
+                <w:color w:val="7F7F7F" w:themeColor="text1" w:themeTint="80"/>
                 <w:w w:val="110"/>
                 <w:sz w:val="31"/>
                 <w:szCs w:val="31"/>
@@ -9197,18 +9382,19 @@
                 <w:rFonts w:ascii="標楷體" w:eastAsia="標楷體" w:hAnsi="標楷體"/>
                 <w:b/>
                 <w:bCs/>
-                <w:color w:val="707070"/>
-                <w:w w:val="105"/>
-                <w:sz w:val="31"/>
-                <w:szCs w:val="31"/>
-              </w:rPr>
-            </w:pPr>
-            <w:r>
-              <w:rPr>
-                <w:rFonts w:ascii="標楷體" w:eastAsia="標楷體" w:hAnsi="標楷體"/>
-                <w:b/>
-                <w:bCs/>
-                <w:color w:val="707070"/>
+                <w:color w:val="7F7F7F" w:themeColor="text1" w:themeTint="80"/>
+                <w:w w:val="105"/>
+                <w:sz w:val="31"/>
+                <w:szCs w:val="31"/>
+              </w:rPr>
+            </w:pPr>
+            <w:proofErr w:type="spellStart"/>
+            <w:r>
+              <w:rPr>
+                <w:rFonts w:ascii="標楷體" w:eastAsia="標楷體" w:hAnsi="標楷體"/>
+                <w:b/>
+                <w:bCs/>
+                <w:color w:val="7F7F7F" w:themeColor="text1" w:themeTint="80"/>
                 <w:spacing w:val="27"/>
                 <w:w w:val="105"/>
                 <w:sz w:val="31"/>
@@ -9221,13 +9407,14 @@
                 <w:rFonts w:ascii="標楷體" w:eastAsia="標楷體" w:hAnsi="標楷體"/>
                 <w:b/>
                 <w:bCs/>
-                <w:color w:val="525252"/>
+                <w:color w:val="7F7F7F" w:themeColor="text1" w:themeTint="80"/>
                 <w:w w:val="105"/>
                 <w:sz w:val="31"/>
                 <w:szCs w:val="31"/>
               </w:rPr>
               <w:t>門</w:t>
             </w:r>
+            <w:proofErr w:type="spellEnd"/>
           </w:p>
         </w:tc>
         <w:tc>
@@ -9248,24 +9435,26 @@
                 <w:rFonts w:ascii="標楷體" w:eastAsia="標楷體" w:hAnsi="標楷體"/>
                 <w:b/>
                 <w:bCs/>
-                <w:color w:val="525252"/>
-                <w:w w:val="105"/>
-                <w:sz w:val="31"/>
-                <w:szCs w:val="31"/>
-              </w:rPr>
-            </w:pPr>
-            <w:r>
-              <w:rPr>
-                <w:rFonts w:ascii="標楷體" w:eastAsia="標楷體" w:hAnsi="標楷體"/>
-                <w:b/>
-                <w:bCs/>
-                <w:color w:val="707070"/>
+                <w:color w:val="7F7F7F" w:themeColor="text1" w:themeTint="80"/>
+                <w:w w:val="105"/>
+                <w:sz w:val="31"/>
+                <w:szCs w:val="31"/>
+              </w:rPr>
+            </w:pPr>
+            <w:proofErr w:type="spellStart"/>
+            <w:r>
+              <w:rPr>
+                <w:rFonts w:ascii="標楷體" w:eastAsia="標楷體" w:hAnsi="標楷體"/>
+                <w:b/>
+                <w:bCs/>
+                <w:color w:val="7F7F7F" w:themeColor="text1" w:themeTint="80"/>
                 <w:w w:val="105"/>
                 <w:sz w:val="31"/>
                 <w:szCs w:val="31"/>
               </w:rPr>
               <w:t>五鬼官符</w:t>
             </w:r>
+            <w:proofErr w:type="spellEnd"/>
           </w:p>
         </w:tc>
         <w:tc>
@@ -9287,24 +9476,26 @@
                 <w:rFonts w:ascii="標楷體" w:eastAsia="標楷體" w:hAnsi="標楷體"/>
                 <w:b/>
                 <w:bCs/>
-                <w:color w:val="707070"/>
-                <w:w w:val="105"/>
-                <w:sz w:val="31"/>
-                <w:szCs w:val="31"/>
-              </w:rPr>
-            </w:pPr>
-            <w:r>
-              <w:rPr>
-                <w:rFonts w:ascii="標楷體" w:eastAsia="標楷體" w:hAnsi="標楷體"/>
-                <w:b/>
-                <w:bCs/>
-                <w:color w:val="707070"/>
+                <w:color w:val="7F7F7F" w:themeColor="text1" w:themeTint="80"/>
+                <w:w w:val="105"/>
+                <w:sz w:val="31"/>
+                <w:szCs w:val="31"/>
+              </w:rPr>
+            </w:pPr>
+            <w:proofErr w:type="spellStart"/>
+            <w:r>
+              <w:rPr>
+                <w:rFonts w:ascii="標楷體" w:eastAsia="標楷體" w:hAnsi="標楷體"/>
+                <w:b/>
+                <w:bCs/>
+                <w:color w:val="7F7F7F" w:themeColor="text1" w:themeTint="80"/>
                 <w:w w:val="105"/>
                 <w:sz w:val="31"/>
                 <w:szCs w:val="31"/>
               </w:rPr>
               <w:t>死符</w:t>
             </w:r>
+            <w:proofErr w:type="spellEnd"/>
           </w:p>
         </w:tc>
       </w:tr>
@@ -9474,7 +9665,7 @@
                 <w:rFonts w:ascii="標楷體" w:eastAsia="標楷體" w:hAnsi="標楷體"/>
                 <w:b/>
                 <w:bCs/>
-                <w:color w:val="707070"/>
+                <w:color w:val="7F7F7F" w:themeColor="text1" w:themeTint="80"/>
                 <w:w w:val="110"/>
                 <w:sz w:val="31"/>
                 <w:szCs w:val="31"/>
@@ -9485,7 +9676,7 @@
                 <w:rFonts w:ascii="標楷體" w:eastAsia="標楷體" w:hAnsi="標楷體"/>
                 <w:b/>
                 <w:bCs/>
-                <w:color w:val="707070"/>
+                <w:color w:val="7F7F7F" w:themeColor="text1" w:themeTint="80"/>
                 <w:w w:val="110"/>
                 <w:sz w:val="31"/>
                 <w:szCs w:val="31"/>
@@ -9497,7 +9688,7 @@
                 <w:rFonts w:ascii="標楷體" w:eastAsia="標楷體" w:hAnsi="標楷體" w:hint="eastAsia"/>
                 <w:b/>
                 <w:bCs/>
-                <w:color w:val="707070"/>
+                <w:color w:val="7F7F7F" w:themeColor="text1" w:themeTint="80"/>
                 <w:w w:val="110"/>
                 <w:sz w:val="31"/>
                 <w:szCs w:val="31"/>
@@ -9526,22 +9717,26 @@
                 <w:rFonts w:ascii="標楷體" w:eastAsia="標楷體" w:hAnsi="標楷體"/>
                 <w:b/>
                 <w:bCs/>
-                <w:w w:val="105"/>
-                <w:sz w:val="31"/>
-                <w:szCs w:val="31"/>
-              </w:rPr>
-            </w:pPr>
-            <w:r>
-              <w:rPr>
-                <w:rFonts w:ascii="標楷體" w:eastAsia="標楷體" w:hAnsi="標楷體"/>
-                <w:b/>
-                <w:bCs/>
+                <w:color w:val="7F7F7F" w:themeColor="text1" w:themeTint="80"/>
+                <w:w w:val="105"/>
+                <w:sz w:val="31"/>
+                <w:szCs w:val="31"/>
+              </w:rPr>
+            </w:pPr>
+            <w:proofErr w:type="spellStart"/>
+            <w:r>
+              <w:rPr>
+                <w:rFonts w:ascii="標楷體" w:eastAsia="標楷體" w:hAnsi="標楷體"/>
+                <w:b/>
+                <w:bCs/>
+                <w:color w:val="7F7F7F" w:themeColor="text1" w:themeTint="80"/>
                 <w:w w:val="105"/>
                 <w:sz w:val="31"/>
                 <w:szCs w:val="31"/>
               </w:rPr>
               <w:t>白虎</w:t>
             </w:r>
+            <w:proofErr w:type="spellEnd"/>
           </w:p>
         </w:tc>
         <w:tc>
@@ -9563,36 +9758,26 @@
                 <w:rFonts w:ascii="標楷體" w:eastAsia="標楷體" w:hAnsi="標楷體"/>
                 <w:b/>
                 <w:bCs/>
-                <w:color w:val="525252"/>
-                <w:w w:val="105"/>
-                <w:sz w:val="31"/>
-                <w:szCs w:val="31"/>
-              </w:rPr>
-            </w:pPr>
-            <w:r>
-              <w:rPr>
-                <w:rFonts w:ascii="標楷體" w:eastAsia="標楷體" w:hAnsi="標楷體"/>
-                <w:b/>
-                <w:bCs/>
-                <w:color w:val="525252"/>
-                <w:w w:val="105"/>
-                <w:sz w:val="31"/>
-                <w:szCs w:val="31"/>
-              </w:rPr>
-              <w:t>天</w:t>
-            </w:r>
-            <w:r>
-              <w:rPr>
-                <w:rFonts w:ascii="標楷體" w:eastAsia="標楷體" w:hAnsi="標楷體"/>
-                <w:b/>
-                <w:bCs/>
-                <w:color w:val="707070"/>
-                <w:w w:val="105"/>
-                <w:sz w:val="31"/>
-                <w:szCs w:val="31"/>
-              </w:rPr>
-              <w:t>狗</w:t>
-            </w:r>
+                <w:color w:val="7F7F7F" w:themeColor="text1" w:themeTint="80"/>
+                <w:w w:val="105"/>
+                <w:sz w:val="31"/>
+                <w:szCs w:val="31"/>
+              </w:rPr>
+            </w:pPr>
+            <w:proofErr w:type="spellStart"/>
+            <w:r>
+              <w:rPr>
+                <w:rFonts w:ascii="標楷體" w:eastAsia="標楷體" w:hAnsi="標楷體"/>
+                <w:b/>
+                <w:bCs/>
+                <w:color w:val="7F7F7F" w:themeColor="text1" w:themeTint="80"/>
+                <w:w w:val="105"/>
+                <w:sz w:val="31"/>
+                <w:szCs w:val="31"/>
+              </w:rPr>
+              <w:t>天狗</w:t>
+            </w:r>
+            <w:proofErr w:type="spellEnd"/>
           </w:p>
         </w:tc>
         <w:tc>
@@ -9613,24 +9798,26 @@
                 <w:rFonts w:ascii="標楷體" w:eastAsia="標楷體" w:hAnsi="標楷體"/>
                 <w:b/>
                 <w:bCs/>
-                <w:color w:val="707070"/>
-                <w:w w:val="105"/>
-                <w:sz w:val="31"/>
-                <w:szCs w:val="31"/>
-              </w:rPr>
-            </w:pPr>
-            <w:r>
-              <w:rPr>
-                <w:rFonts w:ascii="標楷體" w:eastAsia="標楷體" w:hAnsi="標楷體"/>
-                <w:b/>
-                <w:bCs/>
-                <w:color w:val="707070"/>
+                <w:color w:val="7F7F7F" w:themeColor="text1" w:themeTint="80"/>
+                <w:w w:val="105"/>
+                <w:sz w:val="31"/>
+                <w:szCs w:val="31"/>
+              </w:rPr>
+            </w:pPr>
+            <w:proofErr w:type="spellStart"/>
+            <w:r>
+              <w:rPr>
+                <w:rFonts w:ascii="標楷體" w:eastAsia="標楷體" w:hAnsi="標楷體"/>
+                <w:b/>
+                <w:bCs/>
+                <w:color w:val="7F7F7F" w:themeColor="text1" w:themeTint="80"/>
                 <w:w w:val="105"/>
                 <w:sz w:val="31"/>
                 <w:szCs w:val="31"/>
               </w:rPr>
               <w:t>病符</w:t>
             </w:r>
+            <w:proofErr w:type="spellEnd"/>
           </w:p>
         </w:tc>
       </w:tr>
@@ -9788,7 +9975,29 @@
                 <w:highlight w:val="yellow"/>
                 <w:lang w:eastAsia="zh-TW"/>
               </w:rPr>
-              <w:t>[$suma$]</w:t>
+              <w:t>[$</w:t>
+            </w:r>
+            <w:proofErr w:type="spellStart"/>
+            <w:r>
+              <w:rPr>
+                <w:rFonts w:ascii="標楷體" w:eastAsia="標楷體" w:hAnsi="標楷體"/>
+                <w:sz w:val="36"/>
+                <w:szCs w:val="36"/>
+                <w:highlight w:val="yellow"/>
+                <w:lang w:eastAsia="zh-TW"/>
+              </w:rPr>
+              <w:t>suma</w:t>
+            </w:r>
+            <w:proofErr w:type="spellEnd"/>
+            <w:r>
+              <w:rPr>
+                <w:rFonts w:ascii="標楷體" w:eastAsia="標楷體" w:hAnsi="標楷體"/>
+                <w:sz w:val="36"/>
+                <w:szCs w:val="36"/>
+                <w:highlight w:val="yellow"/>
+                <w:lang w:eastAsia="zh-TW"/>
+              </w:rPr>
+              <w:t>$]</w:t>
             </w:r>
           </w:p>
         </w:tc>
@@ -9863,7 +10072,29 @@
                 <w:highlight w:val="yellow"/>
                 <w:lang w:eastAsia="zh-TW"/>
               </w:rPr>
-              <w:t>[$sumb$]</w:t>
+              <w:t>[$</w:t>
+            </w:r>
+            <w:proofErr w:type="spellStart"/>
+            <w:r>
+              <w:rPr>
+                <w:rFonts w:ascii="標楷體" w:eastAsia="標楷體" w:hAnsi="標楷體"/>
+                <w:sz w:val="36"/>
+                <w:szCs w:val="36"/>
+                <w:highlight w:val="yellow"/>
+                <w:lang w:eastAsia="zh-TW"/>
+              </w:rPr>
+              <w:t>sumb</w:t>
+            </w:r>
+            <w:proofErr w:type="spellEnd"/>
+            <w:r>
+              <w:rPr>
+                <w:rFonts w:ascii="標楷體" w:eastAsia="標楷體" w:hAnsi="標楷體"/>
+                <w:sz w:val="36"/>
+                <w:szCs w:val="36"/>
+                <w:highlight w:val="yellow"/>
+                <w:lang w:eastAsia="zh-TW"/>
+              </w:rPr>
+              <w:t>$]</w:t>
             </w:r>
           </w:p>
         </w:tc>
@@ -9927,7 +10158,29 @@
                 <w:highlight w:val="yellow"/>
                 <w:lang w:eastAsia="zh-TW"/>
               </w:rPr>
-              <w:t>[$sumc$]</w:t>
+              <w:t>[$</w:t>
+            </w:r>
+            <w:proofErr w:type="spellStart"/>
+            <w:r>
+              <w:rPr>
+                <w:rFonts w:ascii="標楷體" w:eastAsia="標楷體" w:hAnsi="標楷體"/>
+                <w:sz w:val="36"/>
+                <w:szCs w:val="36"/>
+                <w:highlight w:val="yellow"/>
+                <w:lang w:eastAsia="zh-TW"/>
+              </w:rPr>
+              <w:t>sumc</w:t>
+            </w:r>
+            <w:proofErr w:type="spellEnd"/>
+            <w:r>
+              <w:rPr>
+                <w:rFonts w:ascii="標楷體" w:eastAsia="標楷體" w:hAnsi="標楷體"/>
+                <w:sz w:val="36"/>
+                <w:szCs w:val="36"/>
+                <w:highlight w:val="yellow"/>
+                <w:lang w:eastAsia="zh-TW"/>
+              </w:rPr>
+              <w:t>$]</w:t>
             </w:r>
           </w:p>
         </w:tc>
@@ -10580,7 +10833,27 @@
                 <w:highlight w:val="yellow"/>
                 <w:lang w:eastAsia="zh-TW"/>
               </w:rPr>
-              <w:t>[$bainame$]</w:t>
+              <w:t>[$</w:t>
+            </w:r>
+            <w:proofErr w:type="spellStart"/>
+            <w:r>
+              <w:rPr>
+                <w:rFonts w:ascii="標楷體" w:eastAsia="標楷體" w:hAnsi="標楷體"/>
+                <w:sz w:val="38"/>
+                <w:highlight w:val="yellow"/>
+                <w:lang w:eastAsia="zh-TW"/>
+              </w:rPr>
+              <w:t>bainame</w:t>
+            </w:r>
+            <w:proofErr w:type="spellEnd"/>
+            <w:r>
+              <w:rPr>
+                <w:rFonts w:ascii="標楷體" w:eastAsia="標楷體" w:hAnsi="標楷體"/>
+                <w:sz w:val="38"/>
+                <w:highlight w:val="yellow"/>
+                <w:lang w:eastAsia="zh-TW"/>
+              </w:rPr>
+              <w:t>$]</w:t>
             </w:r>
           </w:p>
         </w:tc>
@@ -10628,7 +10901,33 @@
                 <w:highlight w:val="yellow"/>
                 <w:lang w:eastAsia="zh-TW"/>
               </w:rPr>
-              <w:t>[$bsum$]</w:t>
+              <w:t>[$</w:t>
+            </w:r>
+            <w:proofErr w:type="spellStart"/>
+            <w:r>
+              <w:rPr>
+                <w:rFonts w:ascii="標楷體" w:eastAsia="標楷體" w:hAnsi="標楷體"/>
+                <w:b/>
+                <w:bCs/>
+                <w:sz w:val="48"/>
+                <w:szCs w:val="24"/>
+                <w:highlight w:val="yellow"/>
+                <w:lang w:eastAsia="zh-TW"/>
+              </w:rPr>
+              <w:t>bsum</w:t>
+            </w:r>
+            <w:proofErr w:type="spellEnd"/>
+            <w:r>
+              <w:rPr>
+                <w:rFonts w:ascii="標楷體" w:eastAsia="標楷體" w:hAnsi="標楷體"/>
+                <w:b/>
+                <w:bCs/>
+                <w:sz w:val="48"/>
+                <w:szCs w:val="24"/>
+                <w:highlight w:val="yellow"/>
+                <w:lang w:eastAsia="zh-TW"/>
+              </w:rPr>
+              <w:t>$]</w:t>
             </w:r>
           </w:p>
         </w:tc>
@@ -10705,7 +11004,27 @@
                 <w:highlight w:val="yellow"/>
                 <w:lang w:eastAsia="zh-TW"/>
               </w:rPr>
-              <w:t>[$naname$]</w:t>
+              <w:t>[$</w:t>
+            </w:r>
+            <w:proofErr w:type="spellStart"/>
+            <w:r>
+              <w:rPr>
+                <w:rFonts w:ascii="標楷體" w:eastAsia="標楷體" w:hAnsi="標楷體"/>
+                <w:sz w:val="38"/>
+                <w:highlight w:val="yellow"/>
+                <w:lang w:eastAsia="zh-TW"/>
+              </w:rPr>
+              <w:t>naname</w:t>
+            </w:r>
+            <w:proofErr w:type="spellEnd"/>
+            <w:r>
+              <w:rPr>
+                <w:rFonts w:ascii="標楷體" w:eastAsia="標楷體" w:hAnsi="標楷體"/>
+                <w:sz w:val="38"/>
+                <w:highlight w:val="yellow"/>
+                <w:lang w:eastAsia="zh-TW"/>
+              </w:rPr>
+              <w:t>$]</w:t>
             </w:r>
           </w:p>
         </w:tc>
@@ -10753,7 +11072,33 @@
                 <w:highlight w:val="yellow"/>
                 <w:lang w:eastAsia="zh-TW"/>
               </w:rPr>
-              <w:t>[$nsum$]</w:t>
+              <w:t>[$</w:t>
+            </w:r>
+            <w:proofErr w:type="spellStart"/>
+            <w:r>
+              <w:rPr>
+                <w:rFonts w:ascii="標楷體" w:eastAsia="標楷體" w:hAnsi="標楷體"/>
+                <w:b/>
+                <w:bCs/>
+                <w:sz w:val="48"/>
+                <w:szCs w:val="24"/>
+                <w:highlight w:val="yellow"/>
+                <w:lang w:eastAsia="zh-TW"/>
+              </w:rPr>
+              <w:t>nsum</w:t>
+            </w:r>
+            <w:proofErr w:type="spellEnd"/>
+            <w:r>
+              <w:rPr>
+                <w:rFonts w:ascii="標楷體" w:eastAsia="標楷體" w:hAnsi="標楷體"/>
+                <w:b/>
+                <w:bCs/>
+                <w:sz w:val="48"/>
+                <w:szCs w:val="24"/>
+                <w:highlight w:val="yellow"/>
+                <w:lang w:eastAsia="zh-TW"/>
+              </w:rPr>
+              <w:t>$]</w:t>
             </w:r>
           </w:p>
         </w:tc>
@@ -10827,7 +11172,25 @@
                 <w:sz w:val="44"/>
                 <w:highlight w:val="yellow"/>
               </w:rPr>
-              <w:t>[$employname$]</w:t>
+              <w:t>[$</w:t>
+            </w:r>
+            <w:proofErr w:type="spellStart"/>
+            <w:r>
+              <w:rPr>
+                <w:rFonts w:ascii="標楷體" w:eastAsia="標楷體" w:hAnsi="標楷體"/>
+                <w:sz w:val="44"/>
+                <w:highlight w:val="yellow"/>
+              </w:rPr>
+              <w:t>employname</w:t>
+            </w:r>
+            <w:proofErr w:type="spellEnd"/>
+            <w:r>
+              <w:rPr>
+                <w:rFonts w:ascii="標楷體" w:eastAsia="標楷體" w:hAnsi="標楷體"/>
+                <w:sz w:val="44"/>
+                <w:highlight w:val="yellow"/>
+              </w:rPr>
+              <w:t>$]</w:t>
             </w:r>
           </w:p>
         </w:tc>
@@ -10851,6 +11214,7 @@
                 <w:sz w:val="44"/>
               </w:rPr>
             </w:pPr>
+            <w:proofErr w:type="spellStart"/>
             <w:r>
               <w:rPr>
                 <w:rFonts w:ascii="標楷體" w:eastAsia="標楷體" w:hAnsi="標楷體"/>
@@ -10858,7 +11222,17 @@
                 <w:w w:val="145"/>
                 <w:sz w:val="44"/>
               </w:rPr>
-              <w:t>總計金額＄</w:t>
+              <w:t>總計金額</w:t>
+            </w:r>
+            <w:proofErr w:type="spellEnd"/>
+            <w:r>
+              <w:rPr>
+                <w:rFonts w:ascii="標楷體" w:eastAsia="標楷體" w:hAnsi="標楷體"/>
+                <w:color w:val="424242"/>
+                <w:w w:val="145"/>
+                <w:sz w:val="44"/>
+              </w:rPr>
+              <w:t>＄</w:t>
             </w:r>
           </w:p>
         </w:tc>
@@ -10903,7 +11277,31 @@
                 <w:highlight w:val="yellow"/>
                 <w:lang w:eastAsia="zh-TW"/>
               </w:rPr>
-              <w:t>[$totalsum$]</w:t>
+              <w:t>[$</w:t>
+            </w:r>
+            <w:proofErr w:type="spellStart"/>
+            <w:r>
+              <w:rPr>
+                <w:rFonts w:ascii="標楷體" w:eastAsia="標楷體" w:hAnsi="標楷體"/>
+                <w:b/>
+                <w:sz w:val="48"/>
+                <w:szCs w:val="48"/>
+                <w:highlight w:val="yellow"/>
+                <w:lang w:eastAsia="zh-TW"/>
+              </w:rPr>
+              <w:t>totalsum</w:t>
+            </w:r>
+            <w:proofErr w:type="spellEnd"/>
+            <w:r>
+              <w:rPr>
+                <w:rFonts w:ascii="標楷體" w:eastAsia="標楷體" w:hAnsi="標楷體"/>
+                <w:b/>
+                <w:sz w:val="48"/>
+                <w:szCs w:val="48"/>
+                <w:highlight w:val="yellow"/>
+                <w:lang w:eastAsia="zh-TW"/>
+              </w:rPr>
+              <w:t>$]</w:t>
             </w:r>
           </w:p>
         </w:tc>

</xml_diff>